<commit_message>
added page numbering to task 3
</commit_message>
<xml_diff>
--- a/requirement analysis.docx
+++ b/requirement analysis.docx
@@ -51,7 +51,7 @@
                     </pic:cNvPicPr>
                   </pic:nvPicPr>
                   <pic:blipFill>
-                    <a:blip r:embed="rId4"/>
+                    <a:blip r:embed="rId5"/>
                     <a:stretch>
                       <a:fillRect/>
                     </a:stretch>
@@ -121,7 +121,7 @@
         <mc:AlternateContent>
           <mc:Choice Requires="wps">
             <w:drawing>
-              <wp:anchor distT="0" distB="0" distL="114300" distR="114300" simplePos="0" relativeHeight="251662336" behindDoc="0" locked="0" layoutInCell="1" allowOverlap="1">
+              <wp:anchor distT="0" distB="0" distL="114300" distR="114300" simplePos="0" relativeHeight="251663360" behindDoc="0" locked="0" layoutInCell="1" allowOverlap="1">
                 <wp:simplePos x="0" y="0"/>
                 <wp:positionH relativeFrom="column">
                   <wp:posOffset>-322580</wp:posOffset>
@@ -222,7 +222,7 @@
           </mc:Choice>
           <mc:Fallback>
             <w:pict>
-              <v:shape id="_x0000_s1026" o:spid="_x0000_s1026" o:spt="202" type="#_x0000_t202" style="position:absolute;left:0pt;margin-left:-25.4pt;margin-top:9.6pt;height:72.85pt;width:505.5pt;z-index:251662336;mso-width-relative:page;mso-height-relative:page;" fillcolor="#5B9BD5 [3204]" filled="t" stroked="f" coordsize="21600,21600" o:gfxdata="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">
+              <v:shape id="_x0000_s1026" o:spid="_x0000_s1026" o:spt="202" type="#_x0000_t202" style="position:absolute;left:0pt;margin-left:-25.4pt;margin-top:9.6pt;height:72.85pt;width:505.5pt;z-index:251663360;mso-width-relative:page;mso-height-relative:page;" fillcolor="#5B9BD5 [3204]" filled="t" stroked="f" coordsize="21600,21600" o:gfxdata="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">
                 <v:fill on="t" focussize="0,0"/>
                 <v:stroke on="f" weight="0.5pt"/>
                 <v:imagedata o:title=""/>
@@ -347,7 +347,7 @@
     </w:p>
     <w:tbl>
       <w:tblPr>
-        <w:tblStyle w:val="10"/>
+        <w:tblStyle w:val="12"/>
         <w:tblpPr w:leftFromText="180" w:rightFromText="180" w:vertAnchor="text" w:horzAnchor="page" w:tblpX="916" w:tblpY="3625"/>
         <w:tblOverlap w:val="never"/>
         <w:tblW w:w="10519" w:type="dxa"/>
@@ -435,8 +435,6 @@
               </w:rPr>
               <w:t>NAMES</w:t>
             </w:r>
-            <w:bookmarkStart w:id="0" w:name="_GoBack"/>
-            <w:bookmarkEnd w:id="0"/>
           </w:p>
         </w:tc>
         <w:tc>
@@ -1211,7 +1209,7 @@
         <mc:AlternateContent>
           <mc:Choice Requires="wps">
             <w:drawing>
-              <wp:anchor distT="0" distB="0" distL="114300" distR="114300" simplePos="0" relativeHeight="251659264" behindDoc="0" locked="0" layoutInCell="1" allowOverlap="1">
+              <wp:anchor distT="0" distB="0" distL="114300" distR="114300" simplePos="0" relativeHeight="251660288" behindDoc="0" locked="0" layoutInCell="1" allowOverlap="1">
                 <wp:simplePos x="0" y="0"/>
                 <wp:positionH relativeFrom="column">
                   <wp:posOffset>-527685</wp:posOffset>
@@ -1297,7 +1295,7 @@
           </mc:Choice>
           <mc:Fallback>
             <w:pict>
-              <v:shape id="_x0000_s1026" o:spid="_x0000_s1026" o:spt="202" type="#_x0000_t202" style="position:absolute;left:0pt;margin-left:-41.55pt;margin-top:5.25pt;height:49.4pt;width:522.55pt;z-index:251659264;mso-width-relative:page;mso-height-relative:page;" filled="f" stroked="f" coordsize="21600,21600" o:gfxdata="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">
+              <v:shape id="_x0000_s1026" o:spid="_x0000_s1026" o:spt="202" type="#_x0000_t202" style="position:absolute;left:0pt;margin-left:-41.55pt;margin-top:5.25pt;height:49.4pt;width:522.55pt;z-index:251660288;mso-width-relative:page;mso-height-relative:page;" filled="f" stroked="f" coordsize="21600,21600" o:gfxdata="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">
                 <v:fill on="f" focussize="0,0"/>
                 <v:stroke on="f" weight="0.5pt"/>
                 <v:imagedata o:title=""/>
@@ -1454,7 +1452,7 @@
         <mc:AlternateContent>
           <mc:Choice Requires="wps">
             <w:drawing>
-              <wp:anchor distT="0" distB="0" distL="114300" distR="114300" simplePos="0" relativeHeight="251660288" behindDoc="0" locked="0" layoutInCell="1" allowOverlap="1">
+              <wp:anchor distT="0" distB="0" distL="114300" distR="114300" simplePos="0" relativeHeight="251661312" behindDoc="0" locked="0" layoutInCell="1" allowOverlap="1">
                 <wp:simplePos x="0" y="0"/>
                 <wp:positionH relativeFrom="column">
                   <wp:posOffset>1570355</wp:posOffset>
@@ -1523,7 +1521,7 @@
                                 <w:u w:val="single"/>
                                 <w:lang w:val="en-US"/>
                               </w:rPr>
-                              <w:t>TASK 1: REPORT</w:t>
+                              <w:t>TASK 3: REPORT</w:t>
                             </w:r>
                           </w:p>
                         </w:txbxContent>
@@ -1539,7 +1537,7 @@
           </mc:Choice>
           <mc:Fallback>
             <w:pict>
-              <v:shape id="_x0000_s1026" o:spid="_x0000_s1026" o:spt="202" type="#_x0000_t202" style="position:absolute;left:0pt;margin-left:123.65pt;margin-top:8.4pt;height:24pt;width:144pt;z-index:251660288;mso-width-relative:page;mso-height-relative:page;" filled="f" stroked="f" coordsize="21600,21600" o:gfxdata="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">
+              <v:shape id="_x0000_s1026" o:spid="_x0000_s1026" o:spt="202" type="#_x0000_t202" style="position:absolute;left:0pt;margin-left:123.65pt;margin-top:8.4pt;height:24pt;width:144pt;z-index:251661312;mso-width-relative:page;mso-height-relative:page;" filled="f" stroked="f" coordsize="21600,21600" o:gfxdata="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">
                 <v:fill on="f" focussize="0,0"/>
                 <v:stroke on="f" weight="0.5pt"/>
                 <v:imagedata o:title=""/>
@@ -1569,7 +1567,7 @@
                           <w:u w:val="single"/>
                           <w:lang w:val="en-US"/>
                         </w:rPr>
-                        <w:t>TASK 1: REPORT</w:t>
+                        <w:t>TASK 3: REPORT</w:t>
                       </w:r>
                     </w:p>
                   </w:txbxContent>
@@ -1664,6 +1662,8 @@
           </w14:textFill>
         </w:rPr>
       </w:pPr>
+      <w:bookmarkStart w:id="0" w:name="_GoBack"/>
+      <w:bookmarkEnd w:id="0"/>
     </w:p>
     <w:p>
       <w:pPr>
@@ -1748,7 +1748,7 @@
         <mc:AlternateContent>
           <mc:Choice Requires="wps">
             <w:drawing>
-              <wp:anchor distT="0" distB="0" distL="114300" distR="114300" simplePos="0" relativeHeight="251661312" behindDoc="0" locked="0" layoutInCell="1" allowOverlap="1">
+              <wp:anchor distT="0" distB="0" distL="114300" distR="114300" simplePos="0" relativeHeight="251662336" behindDoc="0" locked="0" layoutInCell="1" allowOverlap="1">
                 <wp:simplePos x="0" y="0"/>
                 <wp:positionH relativeFrom="column">
                   <wp:posOffset>-67945</wp:posOffset>
@@ -1831,7 +1831,7 @@
           </mc:Choice>
           <mc:Fallback>
             <w:pict>
-              <v:shape id="_x0000_s1026" o:spid="_x0000_s1026" o:spt="202" type="#_x0000_t202" style="position:absolute;left:0pt;margin-left:-5.35pt;margin-top:0.35pt;height:33.85pt;width:285pt;z-index:251661312;mso-width-relative:page;mso-height-relative:page;" filled="f" stroked="f" coordsize="21600,21600" o:gfxdata="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">
+              <v:shape id="_x0000_s1026" o:spid="_x0000_s1026" o:spt="202" type="#_x0000_t202" style="position:absolute;left:0pt;margin-left:-5.35pt;margin-top:0.35pt;height:33.85pt;width:285pt;z-index:251662336;mso-width-relative:page;mso-height-relative:page;" filled="f" stroked="f" coordsize="21600,21600" o:gfxdata="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">
                 <v:fill on="f" focussize="0,0"/>
                 <v:stroke on="f" weight="0.5pt"/>
                 <v:imagedata o:title=""/>
@@ -5439,7 +5439,7 @@
       </w:pPr>
       <w:r>
         <w:rPr>
-          <w:rStyle w:val="11"/>
+          <w:rStyle w:val="13"/>
           <w:rFonts w:hint="default" w:ascii="Times New Roman" w:hAnsi="Times New Roman" w:cs="Times New Roman"/>
           <w:sz w:val="24"/>
           <w:szCs w:val="24"/>
@@ -8343,7 +8343,7 @@
                     </pic:cNvPicPr>
                   </pic:nvPicPr>
                   <pic:blipFill>
-                    <a:blip r:embed="rId5"/>
+                    <a:blip r:embed="rId6"/>
                     <a:stretch>
                       <a:fillRect/>
                     </a:stretch>
@@ -8471,7 +8471,7 @@
                     </pic:cNvPicPr>
                   </pic:nvPicPr>
                   <pic:blipFill>
-                    <a:blip r:embed="rId6"/>
+                    <a:blip r:embed="rId7"/>
                     <a:stretch>
                       <a:fillRect/>
                     </a:stretch>
@@ -8557,17 +8557,17 @@
       <w:r>
         <w:rPr>
           <w:rFonts w:hint="default"/>
-          <w:lang w:val="en-US"/>
-        </w:rPr>
-        <w:t>Server workflow</w:t>
+          <w:sz w:val="24"/>
+          <w:szCs w:val="24"/>
+          <w:lang w:val="en-US"/>
+        </w:rPr>
+        <w:t>Image matching algorithm</w:t>
       </w:r>
     </w:p>
     <w:p>
       <w:pPr>
         <w:rPr>
           <w:rFonts w:hint="default"/>
-          <w:sz w:val="24"/>
-          <w:szCs w:val="24"/>
           <w:lang w:val="en-US"/>
         </w:rPr>
       </w:pPr>
@@ -8578,18 +8578,19 @@
           <w:szCs w:val="24"/>
           <w:lang w:val="en-US"/>
         </w:rPr>
-        <w:t xml:space="preserve">Figure 2, shows Server workflow shows the interaction between the features and the sever of the system. User initiate input and the system responds after querying the server with an image or text input depending if it is a search by image of search by text. </w:t>
-      </w:r>
-    </w:p>
-    <w:p>
-      <w:pPr>
+        <w:t xml:space="preserve">In order to identify the lost item among the found item, the image matching algorithm is used to perform this task. Below is the workflow of image matching algorithm. </w:t>
+      </w:r>
+    </w:p>
+    <w:p>
+      <w:r>
         <w:rPr>
           <w:rFonts w:hint="default"/>
-          <w:lang w:val="en-US"/>
-        </w:rPr>
-      </w:pPr>
-    </w:p>
-    <w:p>
+          <w:sz w:val="24"/>
+          <w:szCs w:val="24"/>
+          <w:lang w:val="en-US"/>
+        </w:rPr>
+        <w:t xml:space="preserve">Figure 3, </w:t>
+      </w:r>
       <w:r>
         <w:drawing>
           <wp:inline distT="0" distB="0" distL="114300" distR="114300">
@@ -8609,7 +8610,7 @@
                     </pic:cNvPicPr>
                   </pic:nvPicPr>
                   <pic:blipFill>
-                    <a:blip r:embed="rId7"/>
+                    <a:blip r:embed="rId8"/>
                     <a:stretch>
                       <a:fillRect/>
                     </a:stretch>
@@ -8652,13 +8653,196 @@
       </w:r>
     </w:p>
     <w:sectPr>
+      <w:headerReference r:id="rId3" w:type="default"/>
       <w:pgSz w:w="11906" w:h="16838"/>
       <w:pgMar w:top="1440" w:right="1800" w:bottom="1440" w:left="1800" w:header="720" w:footer="720" w:gutter="0"/>
+      <w:pgNumType w:fmt="decimal"/>
       <w:cols w:space="720" w:num="1"/>
       <w:docGrid w:linePitch="360" w:charSpace="0"/>
     </w:sectPr>
   </w:body>
 </w:document>
+</file>
+
+<file path=word/header1.xml><?xml version="1.0" encoding="utf-8"?>
+<w:hdr xmlns:wpc="http://schemas.microsoft.com/office/word/2010/wordprocessingCanvas" xmlns:mc="http://schemas.openxmlformats.org/markup-compatibility/2006" xmlns:o="urn:schemas-microsoft-com:office:office" xmlns:r="http://schemas.openxmlformats.org/officeDocument/2006/relationships" xmlns:m="http://schemas.openxmlformats.org/officeDocument/2006/math" xmlns:v="urn:schemas-microsoft-com:vml" xmlns:wp14="http://schemas.microsoft.com/office/word/2010/wordprocessingDrawing" xmlns:wp="http://schemas.openxmlformats.org/drawingml/2006/wordprocessingDrawing" xmlns:w10="urn:schemas-microsoft-com:office:word" xmlns:w="http://schemas.openxmlformats.org/wordprocessingml/2006/main" xmlns:w14="http://schemas.microsoft.com/office/word/2010/wordml" xmlns:w15="http://schemas.microsoft.com/office/word/2012/wordml" xmlns:wpg="http://schemas.microsoft.com/office/word/2010/wordprocessingGroup" xmlns:wpi="http://schemas.microsoft.com/office/word/2010/wordprocessingInk" xmlns:wne="http://schemas.microsoft.com/office/word/2006/wordml" xmlns:wps="http://schemas.microsoft.com/office/word/2010/wordprocessingShape" xmlns:wpsCustomData="http://www.wps.cn/officeDocument/2013/wpsCustomData" mc:Ignorable="w14 w15 wp14">
+  <w:p>
+    <w:pPr>
+      <w:pStyle w:val="11"/>
+      <w:rPr>
+        <w:rFonts w:hint="default"/>
+        <w:lang w:val="en-US"/>
+      </w:rPr>
+    </w:pPr>
+    <w:r>
+      <w:rPr>
+        <w:sz w:val="18"/>
+      </w:rPr>
+      <mc:AlternateContent>
+        <mc:Choice Requires="wps">
+          <w:drawing>
+            <wp:anchor distT="0" distB="0" distL="114300" distR="114300" simplePos="0" relativeHeight="251659264" behindDoc="0" locked="0" layoutInCell="1" allowOverlap="1">
+              <wp:simplePos x="0" y="0"/>
+              <wp:positionH relativeFrom="margin">
+                <wp:align>center</wp:align>
+              </wp:positionH>
+              <wp:positionV relativeFrom="paragraph">
+                <wp:posOffset>0</wp:posOffset>
+              </wp:positionV>
+              <wp:extent cx="1828800" cy="1828800"/>
+              <wp:effectExtent l="0" t="0" r="0" b="0"/>
+              <wp:wrapNone/>
+              <wp:docPr id="8" name="Text Box 8"/>
+              <wp:cNvGraphicFramePr/>
+              <a:graphic xmlns:a="http://schemas.openxmlformats.org/drawingml/2006/main">
+                <a:graphicData uri="http://schemas.microsoft.com/office/word/2010/wordprocessingShape">
+                  <wps:wsp>
+                    <wps:cNvSpPr txBox="1"/>
+                    <wps:spPr>
+                      <a:xfrm>
+                        <a:off x="0" y="0"/>
+                        <a:ext cx="1828800" cy="1828800"/>
+                      </a:xfrm>
+                      <a:prstGeom prst="rect">
+                        <a:avLst/>
+                      </a:prstGeom>
+                      <a:noFill/>
+                      <a:ln w="6350">
+                        <a:noFill/>
+                      </a:ln>
+                      <a:extLst>
+                        <a:ext uri="{909E8E84-426E-40DD-AFC4-6F175D3DCCD1}">
+                          <a14:hiddenFill xmlns:a14="http://schemas.microsoft.com/office/drawing/2010/main">
+                            <a:solidFill>
+                              <a:schemeClr val="lt1"/>
+                            </a:solidFill>
+                          </a14:hiddenFill>
+                        </a:ext>
+                        <a:ext uri="{91240B29-F687-4F45-9708-019B960494DF}">
+                          <a14:hiddenLine xmlns:a14="http://schemas.microsoft.com/office/drawing/2010/main" w="6350">
+                            <a:solidFill>
+                              <a:prstClr val="black"/>
+                            </a:solidFill>
+                          </a14:hiddenLine>
+                        </a:ext>
+                      </a:extLst>
+                    </wps:spPr>
+                    <wps:style>
+                      <a:lnRef idx="0">
+                        <a:schemeClr val="accent1"/>
+                      </a:lnRef>
+                      <a:fillRef idx="0">
+                        <a:schemeClr val="accent1"/>
+                      </a:fillRef>
+                      <a:effectRef idx="0">
+                        <a:schemeClr val="accent1"/>
+                      </a:effectRef>
+                      <a:fontRef idx="minor">
+                        <a:schemeClr val="dk1"/>
+                      </a:fontRef>
+                    </wps:style>
+                    <wps:txbx>
+                      <w:txbxContent>
+                        <w:p>
+                          <w:pPr>
+                            <w:pStyle w:val="11"/>
+                          </w:pPr>
+                          <w:r>
+                            <w:fldChar w:fldCharType="begin"/>
+                          </w:r>
+                          <w:r>
+                            <w:instrText xml:space="preserve"> PAGE  \* MERGEFORMAT </w:instrText>
+                          </w:r>
+                          <w:r>
+                            <w:fldChar w:fldCharType="separate"/>
+                          </w:r>
+                          <w:r>
+                            <w:t>1</w:t>
+                          </w:r>
+                          <w:r>
+                            <w:fldChar w:fldCharType="end"/>
+                          </w:r>
+                        </w:p>
+                      </w:txbxContent>
+                    </wps:txbx>
+                    <wps:bodyPr rot="0" spcFirstLastPara="0" vertOverflow="overflow" horzOverflow="overflow" vert="horz" wrap="none" lIns="0" tIns="0" rIns="0" bIns="0" numCol="1" spcCol="0" rtlCol="0" fromWordArt="0" anchor="t" anchorCtr="0" forceAA="0" upright="0" compatLnSpc="1">
+                      <a:spAutoFit/>
+                    </wps:bodyPr>
+                  </wps:wsp>
+                </a:graphicData>
+              </a:graphic>
+            </wp:anchor>
+          </w:drawing>
+        </mc:Choice>
+        <mc:Fallback>
+          <w:pict>
+            <v:shape id="_x0000_s1026" o:spid="_x0000_s1026" o:spt="202" type="#_x0000_t202" style="position:absolute;left:0pt;margin-top:0pt;height:144pt;width:144pt;mso-position-horizontal:center;mso-position-horizontal-relative:margin;mso-wrap-style:none;z-index:251659264;mso-width-relative:page;mso-height-relative:page;" filled="f" stroked="f" coordsize="21600,21600" o:gfxdata="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">
+              <v:fill on="f" focussize="0,0"/>
+              <v:stroke on="f" weight="0.5pt"/>
+              <v:imagedata o:title=""/>
+              <o:lock v:ext="edit" aspectratio="f"/>
+              <v:textbox inset="0mm,0mm,0mm,0mm" style="mso-fit-shape-to-text:t;">
+                <w:txbxContent>
+                  <w:p>
+                    <w:pPr>
+                      <w:pStyle w:val="11"/>
+                    </w:pPr>
+                    <w:r>
+                      <w:fldChar w:fldCharType="begin"/>
+                    </w:r>
+                    <w:r>
+                      <w:instrText xml:space="preserve"> PAGE  \* MERGEFORMAT </w:instrText>
+                    </w:r>
+                    <w:r>
+                      <w:fldChar w:fldCharType="separate"/>
+                    </w:r>
+                    <w:r>
+                      <w:t>1</w:t>
+                    </w:r>
+                    <w:r>
+                      <w:fldChar w:fldCharType="end"/>
+                    </w:r>
+                  </w:p>
+                </w:txbxContent>
+              </v:textbox>
+            </v:shape>
+          </w:pict>
+        </mc:Fallback>
+      </mc:AlternateContent>
+    </w:r>
+    <w:r>
+      <w:rPr>
+        <w:rFonts w:hint="default"/>
+        <w:color w:val="0000FF"/>
+        <w:lang w:val="en-US"/>
+      </w:rPr>
+      <w:t>Requirment analysis repor</w:t>
+    </w:r>
+    <w:r>
+      <w:rPr>
+        <w:rFonts w:hint="default"/>
+        <w:lang w:val="en-US"/>
+      </w:rPr>
+      <w:t>t</w:t>
+    </w:r>
+  </w:p>
+  <w:p>
+    <w:pPr>
+      <w:pStyle w:val="11"/>
+      <w:rPr>
+        <w:rFonts w:hint="default"/>
+        <w:lang w:val="en-US"/>
+      </w:rPr>
+    </w:pPr>
+    <w:r>
+      <w:rPr>
+        <w:rFonts w:hint="default"/>
+        <w:lang w:val="en-US"/>
+      </w:rPr>
+      <w:t xml:space="preserve">Group project. </w:t>
+    </w:r>
+  </w:p>
+</w:hdr>
 </file>
 
 <file path=word/numbering.xml><?xml version="1.0" encoding="utf-8"?>
@@ -9609,7 +9793,7 @@
     <w:name w:val="heading 5"/>
     <w:basedOn w:val="1"/>
     <w:next w:val="1"/>
-    <w:link w:val="11"/>
+    <w:link w:val="13"/>
     <w:unhideWhenUsed/>
     <w:qFormat/>
     <w:uiPriority w:val="0"/>
@@ -9664,7 +9848,40 @@
       </w:tblCellMar>
     </w:tblPr>
   </w:style>
-  <w:style w:type="table" w:styleId="10">
+  <w:style w:type="paragraph" w:styleId="10">
+    <w:name w:val="footer"/>
+    <w:basedOn w:val="1"/>
+    <w:uiPriority w:val="0"/>
+    <w:pPr>
+      <w:tabs>
+        <w:tab w:val="center" w:pos="4153"/>
+        <w:tab w:val="right" w:pos="8306"/>
+      </w:tabs>
+      <w:snapToGrid w:val="0"/>
+      <w:jc w:val="left"/>
+    </w:pPr>
+    <w:rPr>
+      <w:sz w:val="18"/>
+      <w:szCs w:val="18"/>
+    </w:rPr>
+  </w:style>
+  <w:style w:type="paragraph" w:styleId="11">
+    <w:name w:val="header"/>
+    <w:basedOn w:val="1"/>
+    <w:uiPriority w:val="0"/>
+    <w:pPr>
+      <w:tabs>
+        <w:tab w:val="center" w:pos="4153"/>
+        <w:tab w:val="right" w:pos="8306"/>
+      </w:tabs>
+      <w:snapToGrid w:val="0"/>
+    </w:pPr>
+    <w:rPr>
+      <w:sz w:val="18"/>
+      <w:szCs w:val="18"/>
+    </w:rPr>
+  </w:style>
+  <w:style w:type="table" w:styleId="12">
     <w:name w:val="Table Grid"/>
     <w:basedOn w:val="9"/>
     <w:qFormat/>
@@ -9684,7 +9901,7 @@
       </w:tblBorders>
     </w:tblPr>
   </w:style>
-  <w:style w:type="character" w:customStyle="1" w:styleId="11">
+  <w:style w:type="character" w:customStyle="1" w:styleId="13">
     <w:name w:val="Heading 5 Char"/>
     <w:link w:val="6"/>
     <w:uiPriority w:val="0"/>

</xml_diff>

<commit_message>
added alignment to report task 3
</commit_message>
<xml_diff>
--- a/requirement analysis.docx
+++ b/requirement analysis.docx
@@ -1662,8 +1662,6 @@
           </w14:textFill>
         </w:rPr>
       </w:pPr>
-      <w:bookmarkStart w:id="0" w:name="_GoBack"/>
-      <w:bookmarkEnd w:id="0"/>
     </w:p>
     <w:p>
       <w:pPr>
@@ -2001,479 +1999,523 @@
         </w:numPr>
         <w:bidi w:val="0"/>
         <w:ind w:leftChars="0"/>
-        <w:rPr>
-          <w:rFonts w:hint="default" w:ascii="Times New Roman" w:hAnsi="Times New Roman" w:cs="Times New Roman"/>
-          <w:b/>
-          <w:bCs/>
-          <w:sz w:val="24"/>
-          <w:szCs w:val="24"/>
-        </w:rPr>
-      </w:pPr>
-    </w:p>
-    <w:p>
-      <w:pPr>
-        <w:rPr>
-          <w:rFonts w:hint="default" w:ascii="Times New Roman" w:hAnsi="Times New Roman" w:cs="Times New Roman"/>
-          <w:b/>
-          <w:bCs/>
-          <w:sz w:val="24"/>
-          <w:szCs w:val="24"/>
-        </w:rPr>
-      </w:pPr>
-    </w:p>
-    <w:p>
-      <w:pPr>
-        <w:rPr>
-          <w:rFonts w:hint="default" w:ascii="Times New Roman" w:hAnsi="Times New Roman" w:cs="Times New Roman"/>
-          <w:b/>
-          <w:bCs/>
-          <w:sz w:val="24"/>
-          <w:szCs w:val="24"/>
-        </w:rPr>
-      </w:pPr>
-    </w:p>
-    <w:p>
-      <w:pPr>
-        <w:rPr>
-          <w:rFonts w:hint="default" w:ascii="Times New Roman" w:hAnsi="Times New Roman" w:cs="Times New Roman"/>
-          <w:b/>
-          <w:bCs/>
-          <w:sz w:val="24"/>
-          <w:szCs w:val="24"/>
-        </w:rPr>
-      </w:pPr>
-    </w:p>
-    <w:p>
-      <w:pPr>
-        <w:rPr>
-          <w:rFonts w:hint="default" w:ascii="Times New Roman" w:hAnsi="Times New Roman" w:cs="Times New Roman"/>
-          <w:b/>
-          <w:bCs/>
-          <w:sz w:val="24"/>
-          <w:szCs w:val="24"/>
-        </w:rPr>
-      </w:pPr>
-    </w:p>
-    <w:p>
-      <w:pPr>
-        <w:rPr>
-          <w:rFonts w:hint="default" w:ascii="Times New Roman" w:hAnsi="Times New Roman" w:cs="Times New Roman"/>
-          <w:b/>
-          <w:bCs/>
-          <w:sz w:val="24"/>
-          <w:szCs w:val="24"/>
-        </w:rPr>
-      </w:pPr>
-    </w:p>
-    <w:p>
-      <w:pPr>
-        <w:rPr>
-          <w:rFonts w:hint="default" w:ascii="Times New Roman" w:hAnsi="Times New Roman" w:cs="Times New Roman"/>
-          <w:b/>
-          <w:bCs/>
-          <w:sz w:val="24"/>
-          <w:szCs w:val="24"/>
-        </w:rPr>
-      </w:pPr>
-    </w:p>
-    <w:p>
-      <w:pPr>
-        <w:rPr>
-          <w:rFonts w:hint="default" w:ascii="Times New Roman" w:hAnsi="Times New Roman" w:cs="Times New Roman"/>
-          <w:b/>
-          <w:bCs/>
-          <w:sz w:val="24"/>
-          <w:szCs w:val="24"/>
-        </w:rPr>
-      </w:pPr>
-    </w:p>
-    <w:p>
-      <w:pPr>
-        <w:rPr>
-          <w:rFonts w:hint="default" w:ascii="Times New Roman" w:hAnsi="Times New Roman" w:cs="Times New Roman"/>
-          <w:b/>
-          <w:bCs/>
-          <w:sz w:val="24"/>
-          <w:szCs w:val="24"/>
-        </w:rPr>
-      </w:pPr>
-    </w:p>
-    <w:p>
-      <w:pPr>
-        <w:rPr>
-          <w:rFonts w:hint="default" w:ascii="Times New Roman" w:hAnsi="Times New Roman" w:cs="Times New Roman"/>
-          <w:b/>
-          <w:bCs/>
-          <w:sz w:val="24"/>
-          <w:szCs w:val="24"/>
-        </w:rPr>
-      </w:pPr>
-    </w:p>
-    <w:p>
-      <w:pPr>
-        <w:rPr>
-          <w:rFonts w:hint="default" w:ascii="Times New Roman" w:hAnsi="Times New Roman" w:cs="Times New Roman"/>
-          <w:b/>
-          <w:bCs/>
-          <w:sz w:val="24"/>
-          <w:szCs w:val="24"/>
-        </w:rPr>
-      </w:pPr>
-    </w:p>
-    <w:p>
-      <w:pPr>
-        <w:rPr>
-          <w:rFonts w:hint="default" w:ascii="Times New Roman" w:hAnsi="Times New Roman" w:cs="Times New Roman"/>
-          <w:b/>
-          <w:bCs/>
-          <w:sz w:val="24"/>
-          <w:szCs w:val="24"/>
-        </w:rPr>
-      </w:pPr>
-    </w:p>
-    <w:p>
-      <w:pPr>
-        <w:rPr>
-          <w:rFonts w:hint="default" w:ascii="Times New Roman" w:hAnsi="Times New Roman" w:cs="Times New Roman"/>
-          <w:b/>
-          <w:bCs/>
-          <w:sz w:val="24"/>
-          <w:szCs w:val="24"/>
-        </w:rPr>
-      </w:pPr>
-    </w:p>
-    <w:p>
-      <w:pPr>
-        <w:rPr>
-          <w:rFonts w:hint="default" w:ascii="Times New Roman" w:hAnsi="Times New Roman" w:cs="Times New Roman"/>
-          <w:b/>
-          <w:bCs/>
-          <w:sz w:val="24"/>
-          <w:szCs w:val="24"/>
-        </w:rPr>
-      </w:pPr>
-    </w:p>
-    <w:p>
-      <w:pPr>
-        <w:rPr>
-          <w:rFonts w:hint="default" w:ascii="Times New Roman" w:hAnsi="Times New Roman" w:cs="Times New Roman"/>
-          <w:b/>
-          <w:bCs/>
-          <w:sz w:val="24"/>
-          <w:szCs w:val="24"/>
-        </w:rPr>
-      </w:pPr>
-    </w:p>
-    <w:p>
-      <w:pPr>
-        <w:rPr>
-          <w:rFonts w:hint="default" w:ascii="Times New Roman" w:hAnsi="Times New Roman" w:cs="Times New Roman"/>
-          <w:b/>
-          <w:bCs/>
-          <w:sz w:val="24"/>
-          <w:szCs w:val="24"/>
-        </w:rPr>
-      </w:pPr>
-    </w:p>
-    <w:p>
-      <w:pPr>
-        <w:rPr>
-          <w:rFonts w:hint="default" w:ascii="Times New Roman" w:hAnsi="Times New Roman" w:cs="Times New Roman"/>
-          <w:b/>
-          <w:bCs/>
-          <w:sz w:val="24"/>
-          <w:szCs w:val="24"/>
-        </w:rPr>
-      </w:pPr>
-    </w:p>
-    <w:p>
-      <w:pPr>
-        <w:rPr>
-          <w:rFonts w:hint="default" w:ascii="Times New Roman" w:hAnsi="Times New Roman" w:cs="Times New Roman"/>
-          <w:b/>
-          <w:bCs/>
-          <w:sz w:val="24"/>
-          <w:szCs w:val="24"/>
-        </w:rPr>
-      </w:pPr>
-    </w:p>
-    <w:p>
-      <w:pPr>
-        <w:rPr>
-          <w:rFonts w:hint="default" w:ascii="Times New Roman" w:hAnsi="Times New Roman" w:cs="Times New Roman"/>
-          <w:b/>
-          <w:bCs/>
-          <w:sz w:val="24"/>
-          <w:szCs w:val="24"/>
-        </w:rPr>
-      </w:pPr>
-    </w:p>
-    <w:p>
-      <w:pPr>
-        <w:rPr>
-          <w:rFonts w:hint="default" w:ascii="Times New Roman" w:hAnsi="Times New Roman" w:cs="Times New Roman"/>
-          <w:b/>
-          <w:bCs/>
-          <w:sz w:val="24"/>
-          <w:szCs w:val="24"/>
-        </w:rPr>
-      </w:pPr>
-    </w:p>
-    <w:p>
-      <w:pPr>
-        <w:rPr>
-          <w:rFonts w:hint="default" w:ascii="Times New Roman" w:hAnsi="Times New Roman" w:cs="Times New Roman"/>
-          <w:b/>
-          <w:bCs/>
-          <w:sz w:val="24"/>
-          <w:szCs w:val="24"/>
-        </w:rPr>
-      </w:pPr>
-    </w:p>
-    <w:p>
-      <w:pPr>
-        <w:rPr>
-          <w:rFonts w:hint="default" w:ascii="Times New Roman" w:hAnsi="Times New Roman" w:cs="Times New Roman"/>
-          <w:b/>
-          <w:bCs/>
-          <w:sz w:val="24"/>
-          <w:szCs w:val="24"/>
-        </w:rPr>
-      </w:pPr>
-    </w:p>
-    <w:p>
-      <w:pPr>
-        <w:rPr>
-          <w:rFonts w:hint="default" w:ascii="Times New Roman" w:hAnsi="Times New Roman" w:cs="Times New Roman"/>
-          <w:b/>
-          <w:bCs/>
-          <w:sz w:val="24"/>
-          <w:szCs w:val="24"/>
-        </w:rPr>
-      </w:pPr>
-    </w:p>
-    <w:p>
-      <w:pPr>
-        <w:rPr>
-          <w:rFonts w:hint="default" w:ascii="Times New Roman" w:hAnsi="Times New Roman" w:cs="Times New Roman"/>
-          <w:b/>
-          <w:bCs/>
-          <w:sz w:val="24"/>
-          <w:szCs w:val="24"/>
-        </w:rPr>
-      </w:pPr>
-    </w:p>
-    <w:p>
-      <w:pPr>
-        <w:rPr>
-          <w:rFonts w:hint="default" w:ascii="Times New Roman" w:hAnsi="Times New Roman" w:cs="Times New Roman"/>
-          <w:b/>
-          <w:bCs/>
-          <w:sz w:val="24"/>
-          <w:szCs w:val="24"/>
-        </w:rPr>
-      </w:pPr>
-    </w:p>
-    <w:p>
-      <w:pPr>
-        <w:rPr>
-          <w:rFonts w:hint="default" w:ascii="Times New Roman" w:hAnsi="Times New Roman" w:cs="Times New Roman"/>
-          <w:b/>
-          <w:bCs/>
-          <w:sz w:val="24"/>
-          <w:szCs w:val="24"/>
-        </w:rPr>
-      </w:pPr>
-    </w:p>
-    <w:p>
-      <w:pPr>
-        <w:rPr>
-          <w:rFonts w:hint="default" w:ascii="Times New Roman" w:hAnsi="Times New Roman" w:cs="Times New Roman"/>
-          <w:b/>
-          <w:bCs/>
-          <w:sz w:val="24"/>
-          <w:szCs w:val="24"/>
-        </w:rPr>
-      </w:pPr>
-    </w:p>
-    <w:p>
-      <w:pPr>
-        <w:rPr>
-          <w:rFonts w:hint="default" w:ascii="Times New Roman" w:hAnsi="Times New Roman" w:cs="Times New Roman"/>
-          <w:b/>
-          <w:bCs/>
-          <w:sz w:val="24"/>
-          <w:szCs w:val="24"/>
-        </w:rPr>
-      </w:pPr>
-    </w:p>
-    <w:p>
-      <w:pPr>
-        <w:rPr>
-          <w:rFonts w:hint="default" w:ascii="Times New Roman" w:hAnsi="Times New Roman" w:cs="Times New Roman"/>
-          <w:b/>
-          <w:bCs/>
-          <w:sz w:val="24"/>
-          <w:szCs w:val="24"/>
-        </w:rPr>
-      </w:pPr>
-    </w:p>
-    <w:p>
-      <w:pPr>
-        <w:rPr>
-          <w:rFonts w:hint="default" w:ascii="Times New Roman" w:hAnsi="Times New Roman" w:cs="Times New Roman"/>
-          <w:b/>
-          <w:bCs/>
-          <w:sz w:val="24"/>
-          <w:szCs w:val="24"/>
-        </w:rPr>
-      </w:pPr>
-    </w:p>
-    <w:p>
-      <w:pPr>
-        <w:rPr>
-          <w:rFonts w:hint="default" w:ascii="Times New Roman" w:hAnsi="Times New Roman" w:cs="Times New Roman"/>
-          <w:b/>
-          <w:bCs/>
-          <w:sz w:val="24"/>
-          <w:szCs w:val="24"/>
-        </w:rPr>
-      </w:pPr>
-    </w:p>
-    <w:p>
-      <w:pPr>
-        <w:rPr>
-          <w:rFonts w:hint="default" w:ascii="Times New Roman" w:hAnsi="Times New Roman" w:cs="Times New Roman"/>
-          <w:b/>
-          <w:bCs/>
-          <w:sz w:val="24"/>
-          <w:szCs w:val="24"/>
-        </w:rPr>
-      </w:pPr>
-    </w:p>
-    <w:p>
-      <w:pPr>
-        <w:rPr>
-          <w:rFonts w:hint="default" w:ascii="Times New Roman" w:hAnsi="Times New Roman" w:cs="Times New Roman"/>
-          <w:b/>
-          <w:bCs/>
-          <w:sz w:val="24"/>
-          <w:szCs w:val="24"/>
-        </w:rPr>
-      </w:pPr>
-    </w:p>
-    <w:p>
-      <w:pPr>
-        <w:rPr>
-          <w:rFonts w:hint="default" w:ascii="Times New Roman" w:hAnsi="Times New Roman" w:cs="Times New Roman"/>
-          <w:b/>
-          <w:bCs/>
-          <w:sz w:val="24"/>
-          <w:szCs w:val="24"/>
-        </w:rPr>
-      </w:pPr>
-    </w:p>
-    <w:p>
-      <w:pPr>
-        <w:rPr>
-          <w:rFonts w:hint="default" w:ascii="Times New Roman" w:hAnsi="Times New Roman" w:cs="Times New Roman"/>
-          <w:b/>
-          <w:bCs/>
-          <w:sz w:val="24"/>
-          <w:szCs w:val="24"/>
-        </w:rPr>
-      </w:pPr>
-    </w:p>
-    <w:p>
-      <w:pPr>
-        <w:rPr>
-          <w:rFonts w:hint="default" w:ascii="Times New Roman" w:hAnsi="Times New Roman" w:cs="Times New Roman"/>
-          <w:b/>
-          <w:bCs/>
-          <w:sz w:val="24"/>
-          <w:szCs w:val="24"/>
-        </w:rPr>
-      </w:pPr>
-    </w:p>
-    <w:p>
-      <w:pPr>
-        <w:rPr>
-          <w:rFonts w:hint="default" w:ascii="Times New Roman" w:hAnsi="Times New Roman" w:cs="Times New Roman"/>
-          <w:b/>
-          <w:bCs/>
-          <w:sz w:val="24"/>
-          <w:szCs w:val="24"/>
-        </w:rPr>
-      </w:pPr>
-    </w:p>
-    <w:p>
-      <w:pPr>
-        <w:rPr>
-          <w:rFonts w:hint="default" w:ascii="Times New Roman" w:hAnsi="Times New Roman" w:cs="Times New Roman"/>
-          <w:b/>
-          <w:bCs/>
-          <w:sz w:val="24"/>
-          <w:szCs w:val="24"/>
-        </w:rPr>
-      </w:pPr>
-    </w:p>
-    <w:p>
-      <w:pPr>
-        <w:rPr>
-          <w:rFonts w:hint="default" w:ascii="Times New Roman" w:hAnsi="Times New Roman" w:cs="Times New Roman"/>
-          <w:b/>
-          <w:bCs/>
-          <w:sz w:val="24"/>
-          <w:szCs w:val="24"/>
-        </w:rPr>
-      </w:pPr>
-    </w:p>
-    <w:p>
-      <w:pPr>
-        <w:rPr>
-          <w:rFonts w:hint="default" w:ascii="Times New Roman" w:hAnsi="Times New Roman" w:cs="Times New Roman"/>
-          <w:b/>
-          <w:bCs/>
-          <w:sz w:val="24"/>
-          <w:szCs w:val="24"/>
-        </w:rPr>
-      </w:pPr>
-    </w:p>
-    <w:p>
-      <w:pPr>
-        <w:rPr>
-          <w:rFonts w:hint="default" w:ascii="Times New Roman" w:hAnsi="Times New Roman" w:cs="Times New Roman"/>
-          <w:b/>
-          <w:bCs/>
-          <w:sz w:val="24"/>
-          <w:szCs w:val="24"/>
-        </w:rPr>
-      </w:pPr>
-    </w:p>
-    <w:p>
-      <w:pPr>
-        <w:rPr>
-          <w:rFonts w:hint="default" w:ascii="Times New Roman" w:hAnsi="Times New Roman" w:cs="Times New Roman"/>
-          <w:b/>
-          <w:bCs/>
-          <w:sz w:val="24"/>
-          <w:szCs w:val="24"/>
-        </w:rPr>
-      </w:pPr>
-    </w:p>
-    <w:p>
-      <w:pPr>
-        <w:rPr>
-          <w:rFonts w:hint="default" w:ascii="Times New Roman" w:hAnsi="Times New Roman" w:cs="Times New Roman"/>
-          <w:b/>
-          <w:bCs/>
-          <w:sz w:val="24"/>
-          <w:szCs w:val="24"/>
-        </w:rPr>
-      </w:pPr>
-    </w:p>
-    <w:p>
-      <w:pPr>
+        <w:jc w:val="both"/>
+        <w:rPr>
+          <w:rFonts w:hint="default" w:ascii="Times New Roman" w:hAnsi="Times New Roman" w:cs="Times New Roman"/>
+          <w:b/>
+          <w:bCs/>
+          <w:sz w:val="24"/>
+          <w:szCs w:val="24"/>
+        </w:rPr>
+      </w:pPr>
+    </w:p>
+    <w:p>
+      <w:pPr>
+        <w:jc w:val="both"/>
+        <w:rPr>
+          <w:rFonts w:hint="default" w:ascii="Times New Roman" w:hAnsi="Times New Roman" w:cs="Times New Roman"/>
+          <w:b/>
+          <w:bCs/>
+          <w:sz w:val="24"/>
+          <w:szCs w:val="24"/>
+        </w:rPr>
+      </w:pPr>
+    </w:p>
+    <w:p>
+      <w:pPr>
+        <w:jc w:val="both"/>
+        <w:rPr>
+          <w:rFonts w:hint="default" w:ascii="Times New Roman" w:hAnsi="Times New Roman" w:cs="Times New Roman"/>
+          <w:b/>
+          <w:bCs/>
+          <w:sz w:val="24"/>
+          <w:szCs w:val="24"/>
+        </w:rPr>
+      </w:pPr>
+    </w:p>
+    <w:p>
+      <w:pPr>
+        <w:jc w:val="both"/>
+        <w:rPr>
+          <w:rFonts w:hint="default" w:ascii="Times New Roman" w:hAnsi="Times New Roman" w:cs="Times New Roman"/>
+          <w:b/>
+          <w:bCs/>
+          <w:sz w:val="24"/>
+          <w:szCs w:val="24"/>
+        </w:rPr>
+      </w:pPr>
+    </w:p>
+    <w:p>
+      <w:pPr>
+        <w:jc w:val="both"/>
+        <w:rPr>
+          <w:rFonts w:hint="default" w:ascii="Times New Roman" w:hAnsi="Times New Roman" w:cs="Times New Roman"/>
+          <w:b/>
+          <w:bCs/>
+          <w:sz w:val="24"/>
+          <w:szCs w:val="24"/>
+        </w:rPr>
+      </w:pPr>
+    </w:p>
+    <w:p>
+      <w:pPr>
+        <w:jc w:val="both"/>
+        <w:rPr>
+          <w:rFonts w:hint="default" w:ascii="Times New Roman" w:hAnsi="Times New Roman" w:cs="Times New Roman"/>
+          <w:b/>
+          <w:bCs/>
+          <w:sz w:val="24"/>
+          <w:szCs w:val="24"/>
+        </w:rPr>
+      </w:pPr>
+    </w:p>
+    <w:p>
+      <w:pPr>
+        <w:jc w:val="both"/>
+        <w:rPr>
+          <w:rFonts w:hint="default" w:ascii="Times New Roman" w:hAnsi="Times New Roman" w:cs="Times New Roman"/>
+          <w:b/>
+          <w:bCs/>
+          <w:sz w:val="24"/>
+          <w:szCs w:val="24"/>
+        </w:rPr>
+      </w:pPr>
+    </w:p>
+    <w:p>
+      <w:pPr>
+        <w:jc w:val="both"/>
+        <w:rPr>
+          <w:rFonts w:hint="default" w:ascii="Times New Roman" w:hAnsi="Times New Roman" w:cs="Times New Roman"/>
+          <w:b/>
+          <w:bCs/>
+          <w:sz w:val="24"/>
+          <w:szCs w:val="24"/>
+        </w:rPr>
+      </w:pPr>
+    </w:p>
+    <w:p>
+      <w:pPr>
+        <w:jc w:val="both"/>
+        <w:rPr>
+          <w:rFonts w:hint="default" w:ascii="Times New Roman" w:hAnsi="Times New Roman" w:cs="Times New Roman"/>
+          <w:b/>
+          <w:bCs/>
+          <w:sz w:val="24"/>
+          <w:szCs w:val="24"/>
+        </w:rPr>
+      </w:pPr>
+    </w:p>
+    <w:p>
+      <w:pPr>
+        <w:jc w:val="both"/>
+        <w:rPr>
+          <w:rFonts w:hint="default" w:ascii="Times New Roman" w:hAnsi="Times New Roman" w:cs="Times New Roman"/>
+          <w:b/>
+          <w:bCs/>
+          <w:sz w:val="24"/>
+          <w:szCs w:val="24"/>
+        </w:rPr>
+      </w:pPr>
+    </w:p>
+    <w:p>
+      <w:pPr>
+        <w:jc w:val="both"/>
+        <w:rPr>
+          <w:rFonts w:hint="default" w:ascii="Times New Roman" w:hAnsi="Times New Roman" w:cs="Times New Roman"/>
+          <w:b/>
+          <w:bCs/>
+          <w:sz w:val="24"/>
+          <w:szCs w:val="24"/>
+        </w:rPr>
+      </w:pPr>
+    </w:p>
+    <w:p>
+      <w:pPr>
+        <w:jc w:val="both"/>
+        <w:rPr>
+          <w:rFonts w:hint="default" w:ascii="Times New Roman" w:hAnsi="Times New Roman" w:cs="Times New Roman"/>
+          <w:b/>
+          <w:bCs/>
+          <w:sz w:val="24"/>
+          <w:szCs w:val="24"/>
+        </w:rPr>
+      </w:pPr>
+    </w:p>
+    <w:p>
+      <w:pPr>
+        <w:jc w:val="both"/>
+        <w:rPr>
+          <w:rFonts w:hint="default" w:ascii="Times New Roman" w:hAnsi="Times New Roman" w:cs="Times New Roman"/>
+          <w:b/>
+          <w:bCs/>
+          <w:sz w:val="24"/>
+          <w:szCs w:val="24"/>
+        </w:rPr>
+      </w:pPr>
+    </w:p>
+    <w:p>
+      <w:pPr>
+        <w:jc w:val="both"/>
+        <w:rPr>
+          <w:rFonts w:hint="default" w:ascii="Times New Roman" w:hAnsi="Times New Roman" w:cs="Times New Roman"/>
+          <w:b/>
+          <w:bCs/>
+          <w:sz w:val="24"/>
+          <w:szCs w:val="24"/>
+        </w:rPr>
+      </w:pPr>
+    </w:p>
+    <w:p>
+      <w:pPr>
+        <w:jc w:val="both"/>
+        <w:rPr>
+          <w:rFonts w:hint="default" w:ascii="Times New Roman" w:hAnsi="Times New Roman" w:cs="Times New Roman"/>
+          <w:b/>
+          <w:bCs/>
+          <w:sz w:val="24"/>
+          <w:szCs w:val="24"/>
+        </w:rPr>
+      </w:pPr>
+    </w:p>
+    <w:p>
+      <w:pPr>
+        <w:jc w:val="both"/>
+        <w:rPr>
+          <w:rFonts w:hint="default" w:ascii="Times New Roman" w:hAnsi="Times New Roman" w:cs="Times New Roman"/>
+          <w:b/>
+          <w:bCs/>
+          <w:sz w:val="24"/>
+          <w:szCs w:val="24"/>
+        </w:rPr>
+      </w:pPr>
+    </w:p>
+    <w:p>
+      <w:pPr>
+        <w:jc w:val="both"/>
+        <w:rPr>
+          <w:rFonts w:hint="default" w:ascii="Times New Roman" w:hAnsi="Times New Roman" w:cs="Times New Roman"/>
+          <w:b/>
+          <w:bCs/>
+          <w:sz w:val="24"/>
+          <w:szCs w:val="24"/>
+        </w:rPr>
+      </w:pPr>
+    </w:p>
+    <w:p>
+      <w:pPr>
+        <w:jc w:val="both"/>
+        <w:rPr>
+          <w:rFonts w:hint="default" w:ascii="Times New Roman" w:hAnsi="Times New Roman" w:cs="Times New Roman"/>
+          <w:b/>
+          <w:bCs/>
+          <w:sz w:val="24"/>
+          <w:szCs w:val="24"/>
+        </w:rPr>
+      </w:pPr>
+    </w:p>
+    <w:p>
+      <w:pPr>
+        <w:jc w:val="both"/>
+        <w:rPr>
+          <w:rFonts w:hint="default" w:ascii="Times New Roman" w:hAnsi="Times New Roman" w:cs="Times New Roman"/>
+          <w:b/>
+          <w:bCs/>
+          <w:sz w:val="24"/>
+          <w:szCs w:val="24"/>
+        </w:rPr>
+      </w:pPr>
+    </w:p>
+    <w:p>
+      <w:pPr>
+        <w:jc w:val="both"/>
+        <w:rPr>
+          <w:rFonts w:hint="default" w:ascii="Times New Roman" w:hAnsi="Times New Roman" w:cs="Times New Roman"/>
+          <w:b/>
+          <w:bCs/>
+          <w:sz w:val="24"/>
+          <w:szCs w:val="24"/>
+        </w:rPr>
+      </w:pPr>
+    </w:p>
+    <w:p>
+      <w:pPr>
+        <w:jc w:val="both"/>
+        <w:rPr>
+          <w:rFonts w:hint="default" w:ascii="Times New Roman" w:hAnsi="Times New Roman" w:cs="Times New Roman"/>
+          <w:b/>
+          <w:bCs/>
+          <w:sz w:val="24"/>
+          <w:szCs w:val="24"/>
+        </w:rPr>
+      </w:pPr>
+    </w:p>
+    <w:p>
+      <w:pPr>
+        <w:jc w:val="both"/>
+        <w:rPr>
+          <w:rFonts w:hint="default" w:ascii="Times New Roman" w:hAnsi="Times New Roman" w:cs="Times New Roman"/>
+          <w:b/>
+          <w:bCs/>
+          <w:sz w:val="24"/>
+          <w:szCs w:val="24"/>
+        </w:rPr>
+      </w:pPr>
+    </w:p>
+    <w:p>
+      <w:pPr>
+        <w:jc w:val="both"/>
+        <w:rPr>
+          <w:rFonts w:hint="default" w:ascii="Times New Roman" w:hAnsi="Times New Roman" w:cs="Times New Roman"/>
+          <w:b/>
+          <w:bCs/>
+          <w:sz w:val="24"/>
+          <w:szCs w:val="24"/>
+        </w:rPr>
+      </w:pPr>
+    </w:p>
+    <w:p>
+      <w:pPr>
+        <w:jc w:val="both"/>
+        <w:rPr>
+          <w:rFonts w:hint="default" w:ascii="Times New Roman" w:hAnsi="Times New Roman" w:cs="Times New Roman"/>
+          <w:b/>
+          <w:bCs/>
+          <w:sz w:val="24"/>
+          <w:szCs w:val="24"/>
+        </w:rPr>
+      </w:pPr>
+    </w:p>
+    <w:p>
+      <w:pPr>
+        <w:jc w:val="both"/>
+        <w:rPr>
+          <w:rFonts w:hint="default" w:ascii="Times New Roman" w:hAnsi="Times New Roman" w:cs="Times New Roman"/>
+          <w:b/>
+          <w:bCs/>
+          <w:sz w:val="24"/>
+          <w:szCs w:val="24"/>
+        </w:rPr>
+      </w:pPr>
+    </w:p>
+    <w:p>
+      <w:pPr>
+        <w:jc w:val="both"/>
+        <w:rPr>
+          <w:rFonts w:hint="default" w:ascii="Times New Roman" w:hAnsi="Times New Roman" w:cs="Times New Roman"/>
+          <w:b/>
+          <w:bCs/>
+          <w:sz w:val="24"/>
+          <w:szCs w:val="24"/>
+        </w:rPr>
+      </w:pPr>
+    </w:p>
+    <w:p>
+      <w:pPr>
+        <w:jc w:val="both"/>
+        <w:rPr>
+          <w:rFonts w:hint="default" w:ascii="Times New Roman" w:hAnsi="Times New Roman" w:cs="Times New Roman"/>
+          <w:b/>
+          <w:bCs/>
+          <w:sz w:val="24"/>
+          <w:szCs w:val="24"/>
+        </w:rPr>
+      </w:pPr>
+    </w:p>
+    <w:p>
+      <w:pPr>
+        <w:jc w:val="both"/>
+        <w:rPr>
+          <w:rFonts w:hint="default" w:ascii="Times New Roman" w:hAnsi="Times New Roman" w:cs="Times New Roman"/>
+          <w:b/>
+          <w:bCs/>
+          <w:sz w:val="24"/>
+          <w:szCs w:val="24"/>
+        </w:rPr>
+      </w:pPr>
+    </w:p>
+    <w:p>
+      <w:pPr>
+        <w:jc w:val="both"/>
+        <w:rPr>
+          <w:rFonts w:hint="default" w:ascii="Times New Roman" w:hAnsi="Times New Roman" w:cs="Times New Roman"/>
+          <w:b/>
+          <w:bCs/>
+          <w:sz w:val="24"/>
+          <w:szCs w:val="24"/>
+        </w:rPr>
+      </w:pPr>
+    </w:p>
+    <w:p>
+      <w:pPr>
+        <w:jc w:val="both"/>
+        <w:rPr>
+          <w:rFonts w:hint="default" w:ascii="Times New Roman" w:hAnsi="Times New Roman" w:cs="Times New Roman"/>
+          <w:b/>
+          <w:bCs/>
+          <w:sz w:val="24"/>
+          <w:szCs w:val="24"/>
+        </w:rPr>
+      </w:pPr>
+    </w:p>
+    <w:p>
+      <w:pPr>
+        <w:jc w:val="both"/>
+        <w:rPr>
+          <w:rFonts w:hint="default" w:ascii="Times New Roman" w:hAnsi="Times New Roman" w:cs="Times New Roman"/>
+          <w:b/>
+          <w:bCs/>
+          <w:sz w:val="24"/>
+          <w:szCs w:val="24"/>
+        </w:rPr>
+      </w:pPr>
+    </w:p>
+    <w:p>
+      <w:pPr>
+        <w:jc w:val="both"/>
+        <w:rPr>
+          <w:rFonts w:hint="default" w:ascii="Times New Roman" w:hAnsi="Times New Roman" w:cs="Times New Roman"/>
+          <w:b/>
+          <w:bCs/>
+          <w:sz w:val="24"/>
+          <w:szCs w:val="24"/>
+        </w:rPr>
+      </w:pPr>
+    </w:p>
+    <w:p>
+      <w:pPr>
+        <w:jc w:val="both"/>
+        <w:rPr>
+          <w:rFonts w:hint="default" w:ascii="Times New Roman" w:hAnsi="Times New Roman" w:cs="Times New Roman"/>
+          <w:b/>
+          <w:bCs/>
+          <w:sz w:val="24"/>
+          <w:szCs w:val="24"/>
+        </w:rPr>
+      </w:pPr>
+    </w:p>
+    <w:p>
+      <w:pPr>
+        <w:jc w:val="both"/>
+        <w:rPr>
+          <w:rFonts w:hint="default" w:ascii="Times New Roman" w:hAnsi="Times New Roman" w:cs="Times New Roman"/>
+          <w:b/>
+          <w:bCs/>
+          <w:sz w:val="24"/>
+          <w:szCs w:val="24"/>
+        </w:rPr>
+      </w:pPr>
+    </w:p>
+    <w:p>
+      <w:pPr>
+        <w:jc w:val="both"/>
+        <w:rPr>
+          <w:rFonts w:hint="default" w:ascii="Times New Roman" w:hAnsi="Times New Roman" w:cs="Times New Roman"/>
+          <w:b/>
+          <w:bCs/>
+          <w:sz w:val="24"/>
+          <w:szCs w:val="24"/>
+        </w:rPr>
+      </w:pPr>
+    </w:p>
+    <w:p>
+      <w:pPr>
+        <w:jc w:val="both"/>
+        <w:rPr>
+          <w:rFonts w:hint="default" w:ascii="Times New Roman" w:hAnsi="Times New Roman" w:cs="Times New Roman"/>
+          <w:b/>
+          <w:bCs/>
+          <w:sz w:val="24"/>
+          <w:szCs w:val="24"/>
+        </w:rPr>
+      </w:pPr>
+    </w:p>
+    <w:p>
+      <w:pPr>
+        <w:jc w:val="both"/>
+        <w:rPr>
+          <w:rFonts w:hint="default" w:ascii="Times New Roman" w:hAnsi="Times New Roman" w:cs="Times New Roman"/>
+          <w:b/>
+          <w:bCs/>
+          <w:sz w:val="24"/>
+          <w:szCs w:val="24"/>
+        </w:rPr>
+      </w:pPr>
+    </w:p>
+    <w:p>
+      <w:pPr>
+        <w:jc w:val="both"/>
+        <w:rPr>
+          <w:rFonts w:hint="default" w:ascii="Times New Roman" w:hAnsi="Times New Roman" w:cs="Times New Roman"/>
+          <w:b/>
+          <w:bCs/>
+          <w:sz w:val="24"/>
+          <w:szCs w:val="24"/>
+        </w:rPr>
+      </w:pPr>
+    </w:p>
+    <w:p>
+      <w:pPr>
+        <w:jc w:val="both"/>
+        <w:rPr>
+          <w:rFonts w:hint="default" w:ascii="Times New Roman" w:hAnsi="Times New Roman" w:cs="Times New Roman"/>
+          <w:b/>
+          <w:bCs/>
+          <w:sz w:val="24"/>
+          <w:szCs w:val="24"/>
+        </w:rPr>
+      </w:pPr>
+    </w:p>
+    <w:p>
+      <w:pPr>
+        <w:jc w:val="both"/>
+        <w:rPr>
+          <w:rFonts w:hint="default" w:ascii="Times New Roman" w:hAnsi="Times New Roman" w:cs="Times New Roman"/>
+          <w:b/>
+          <w:bCs/>
+          <w:sz w:val="24"/>
+          <w:szCs w:val="24"/>
+        </w:rPr>
+      </w:pPr>
+    </w:p>
+    <w:p>
+      <w:pPr>
+        <w:jc w:val="both"/>
+        <w:rPr>
+          <w:rFonts w:hint="default" w:ascii="Times New Roman" w:hAnsi="Times New Roman" w:cs="Times New Roman"/>
+          <w:b/>
+          <w:bCs/>
+          <w:sz w:val="24"/>
+          <w:szCs w:val="24"/>
+        </w:rPr>
+      </w:pPr>
+    </w:p>
+    <w:p>
+      <w:pPr>
+        <w:jc w:val="both"/>
+        <w:rPr>
+          <w:rFonts w:hint="default" w:ascii="Times New Roman" w:hAnsi="Times New Roman" w:cs="Times New Roman"/>
+          <w:b/>
+          <w:bCs/>
+          <w:sz w:val="24"/>
+          <w:szCs w:val="24"/>
+        </w:rPr>
+      </w:pPr>
+    </w:p>
+    <w:p>
+      <w:pPr>
+        <w:jc w:val="both"/>
+        <w:rPr>
+          <w:rFonts w:hint="default" w:ascii="Times New Roman" w:hAnsi="Times New Roman" w:cs="Times New Roman"/>
+          <w:b/>
+          <w:bCs/>
+          <w:sz w:val="24"/>
+          <w:szCs w:val="24"/>
+        </w:rPr>
+      </w:pPr>
+    </w:p>
+    <w:p>
+      <w:pPr>
+        <w:jc w:val="both"/>
         <w:rPr>
           <w:rFonts w:hint="default" w:ascii="Times New Roman" w:hAnsi="Times New Roman" w:cs="Times New Roman"/>
           <w:b/>
@@ -2491,6 +2533,7 @@
           <w:numId w:val="1"/>
         </w:numPr>
         <w:bidi w:val="0"/>
+        <w:jc w:val="both"/>
         <w:rPr>
           <w:rFonts w:hint="default" w:ascii="Times New Roman" w:hAnsi="Times New Roman" w:cs="Times New Roman"/>
           <w:b/>
@@ -2537,7 +2580,7 @@
           <w:numId w:val="0"/>
         </w:numPr>
         <w:ind w:leftChars="0"/>
-        <w:jc w:val="center"/>
+        <w:jc w:val="both"/>
         <w:rPr>
           <w:rFonts w:hint="default" w:ascii="Times New Roman" w:hAnsi="Times New Roman" w:eastAsia="SimSun" w:cs="Times New Roman"/>
           <w:sz w:val="24"/>
@@ -2552,7 +2595,7 @@
           <w:numId w:val="0"/>
         </w:numPr>
         <w:ind w:leftChars="0"/>
-        <w:jc w:val="center"/>
+        <w:jc w:val="both"/>
         <w:rPr>
           <w:rFonts w:hint="default" w:ascii="Times New Roman" w:hAnsi="Times New Roman" w:eastAsia="SimSun" w:cs="Times New Roman"/>
           <w:sz w:val="24"/>
@@ -2569,6 +2612,7 @@
           <w:numId w:val="2"/>
         </w:numPr>
         <w:bidi w:val="0"/>
+        <w:jc w:val="both"/>
         <w:rPr>
           <w:rFonts w:hint="default" w:ascii="Times New Roman" w:hAnsi="Times New Roman" w:eastAsia="SimSun" w:cs="Times New Roman"/>
           <w:b/>
@@ -2670,6 +2714,7 @@
           <w:numId w:val="2"/>
         </w:numPr>
         <w:bidi w:val="0"/>
+        <w:jc w:val="both"/>
         <w:rPr>
           <w:rFonts w:hint="default" w:ascii="Times New Roman" w:hAnsi="Times New Roman" w:cs="Times New Roman"/>
           <w:sz w:val="24"/>
@@ -3596,6 +3641,7 @@
           <w:numId w:val="2"/>
         </w:numPr>
         <w:bidi w:val="0"/>
+        <w:jc w:val="both"/>
         <w:rPr>
           <w:rFonts w:hint="default" w:ascii="Times New Roman" w:hAnsi="Times New Roman" w:cs="Times New Roman"/>
           <w:sz w:val="24"/>
@@ -4350,6 +4396,7 @@
           <w:numId w:val="2"/>
         </w:numPr>
         <w:bidi w:val="0"/>
+        <w:jc w:val="both"/>
         <w:rPr>
           <w:rFonts w:hint="default" w:ascii="Times New Roman" w:hAnsi="Times New Roman" w:cs="Times New Roman"/>
           <w:sz w:val="24"/>
@@ -4448,6 +4495,7 @@
           <w:numId w:val="2"/>
         </w:numPr>
         <w:bidi w:val="0"/>
+        <w:jc w:val="both"/>
         <w:rPr>
           <w:rFonts w:hint="default" w:ascii="Times New Roman" w:hAnsi="Times New Roman" w:cs="Times New Roman"/>
           <w:sz w:val="24"/>
@@ -4472,6 +4520,7 @@
           <w:numId w:val="2"/>
         </w:numPr>
         <w:ind w:left="0" w:leftChars="0" w:firstLine="0" w:firstLineChars="0"/>
+        <w:jc w:val="both"/>
         <w:rPr>
           <w:rFonts w:hint="default" w:ascii="Times New Roman" w:hAnsi="Times New Roman" w:cs="Times New Roman"/>
           <w:b/>
@@ -4495,6 +4544,7 @@
     </w:p>
     <w:p>
       <w:pPr>
+        <w:jc w:val="both"/>
         <w:rPr>
           <w:rFonts w:hint="default" w:ascii="Times New Roman" w:hAnsi="Times New Roman" w:cs="Times New Roman"/>
           <w:sz w:val="24"/>
@@ -4514,6 +4564,7 @@
     </w:p>
     <w:p>
       <w:pPr>
+        <w:jc w:val="both"/>
         <w:rPr>
           <w:rFonts w:hint="default" w:ascii="Times New Roman" w:hAnsi="Times New Roman" w:cs="Times New Roman"/>
           <w:sz w:val="24"/>
@@ -4532,6 +4583,7 @@
           <w:tab w:val="clear" w:pos="420"/>
         </w:tabs>
         <w:ind w:left="420" w:leftChars="0" w:hanging="420" w:firstLineChars="0"/>
+        <w:jc w:val="both"/>
         <w:rPr>
           <w:rFonts w:hint="default" w:ascii="Times New Roman" w:hAnsi="Times New Roman" w:cs="Times New Roman"/>
           <w:sz w:val="24"/>
@@ -4562,6 +4614,7 @@
     </w:p>
     <w:p>
       <w:pPr>
+        <w:jc w:val="both"/>
         <w:rPr>
           <w:rFonts w:hint="default" w:ascii="Times New Roman" w:hAnsi="Times New Roman" w:cs="Times New Roman"/>
           <w:sz w:val="24"/>
@@ -4577,6 +4630,7 @@
           <w:numId w:val="6"/>
         </w:numPr>
         <w:ind w:left="420" w:leftChars="0" w:hanging="420" w:firstLineChars="0"/>
+        <w:jc w:val="both"/>
         <w:rPr>
           <w:rFonts w:hint="default" w:ascii="Times New Roman" w:hAnsi="Times New Roman" w:cs="Times New Roman"/>
           <w:sz w:val="24"/>
@@ -4607,6 +4661,7 @@
     </w:p>
     <w:p>
       <w:pPr>
+        <w:jc w:val="both"/>
         <w:rPr>
           <w:rFonts w:hint="default" w:ascii="Times New Roman" w:hAnsi="Times New Roman" w:cs="Times New Roman"/>
           <w:sz w:val="24"/>
@@ -4622,6 +4677,7 @@
           <w:numId w:val="6"/>
         </w:numPr>
         <w:ind w:left="420" w:leftChars="0" w:hanging="420" w:firstLineChars="0"/>
+        <w:jc w:val="both"/>
         <w:rPr>
           <w:rFonts w:hint="default" w:ascii="Times New Roman" w:hAnsi="Times New Roman" w:cs="Times New Roman"/>
           <w:sz w:val="24"/>
@@ -4652,6 +4708,7 @@
     </w:p>
     <w:p>
       <w:pPr>
+        <w:jc w:val="both"/>
         <w:rPr>
           <w:rFonts w:hint="default" w:ascii="Times New Roman" w:hAnsi="Times New Roman" w:cs="Times New Roman"/>
           <w:sz w:val="24"/>
@@ -4667,6 +4724,7 @@
           <w:numId w:val="6"/>
         </w:numPr>
         <w:ind w:left="420" w:leftChars="0" w:hanging="420" w:firstLineChars="0"/>
+        <w:jc w:val="both"/>
         <w:rPr>
           <w:rFonts w:hint="default" w:ascii="Times New Roman" w:hAnsi="Times New Roman" w:cs="Times New Roman"/>
           <w:sz w:val="24"/>
@@ -4697,6 +4755,7 @@
     </w:p>
     <w:p>
       <w:pPr>
+        <w:jc w:val="both"/>
         <w:rPr>
           <w:rFonts w:hint="default" w:ascii="Times New Roman" w:hAnsi="Times New Roman" w:cs="Times New Roman"/>
           <w:sz w:val="24"/>
@@ -4712,6 +4771,7 @@
           <w:numId w:val="6"/>
         </w:numPr>
         <w:ind w:left="420" w:leftChars="0" w:hanging="420" w:firstLineChars="0"/>
+        <w:jc w:val="both"/>
         <w:rPr>
           <w:rFonts w:hint="default" w:ascii="Times New Roman" w:hAnsi="Times New Roman" w:cs="Times New Roman"/>
           <w:sz w:val="24"/>
@@ -4742,6 +4802,7 @@
     </w:p>
     <w:p>
       <w:pPr>
+        <w:jc w:val="both"/>
         <w:rPr>
           <w:rFonts w:hint="default" w:ascii="Times New Roman" w:hAnsi="Times New Roman" w:cs="Times New Roman"/>
           <w:sz w:val="24"/>
@@ -4757,6 +4818,7 @@
           <w:numId w:val="6"/>
         </w:numPr>
         <w:ind w:left="420" w:leftChars="0" w:hanging="420" w:firstLineChars="0"/>
+        <w:jc w:val="both"/>
         <w:rPr>
           <w:rFonts w:hint="default" w:ascii="Times New Roman" w:hAnsi="Times New Roman" w:cs="Times New Roman"/>
           <w:sz w:val="24"/>
@@ -4787,16 +4849,18 @@
     </w:p>
     <w:p>
       <w:pPr>
-        <w:rPr>
-          <w:rFonts w:hint="default" w:ascii="Times New Roman" w:hAnsi="Times New Roman" w:cs="Times New Roman"/>
-          <w:sz w:val="24"/>
-          <w:szCs w:val="24"/>
-          <w:lang w:val="en-US"/>
-        </w:rPr>
-      </w:pPr>
-    </w:p>
-    <w:p>
-      <w:pPr>
+        <w:jc w:val="both"/>
+        <w:rPr>
+          <w:rFonts w:hint="default" w:ascii="Times New Roman" w:hAnsi="Times New Roman" w:cs="Times New Roman"/>
+          <w:sz w:val="24"/>
+          <w:szCs w:val="24"/>
+          <w:lang w:val="en-US"/>
+        </w:rPr>
+      </w:pPr>
+    </w:p>
+    <w:p>
+      <w:pPr>
+        <w:jc w:val="both"/>
         <w:rPr>
           <w:rFonts w:hint="default" w:ascii="Times New Roman" w:hAnsi="Times New Roman" w:cs="Times New Roman"/>
           <w:sz w:val="24"/>
@@ -4816,6 +4880,7 @@
     </w:p>
     <w:p>
       <w:pPr>
+        <w:jc w:val="both"/>
         <w:rPr>
           <w:rFonts w:hint="default" w:ascii="Times New Roman" w:hAnsi="Times New Roman" w:cs="Times New Roman"/>
           <w:sz w:val="24"/>
@@ -4832,6 +4897,7 @@
           <w:numId w:val="2"/>
         </w:numPr>
         <w:bidi w:val="0"/>
+        <w:jc w:val="both"/>
         <w:rPr>
           <w:rFonts w:hint="default" w:ascii="Times New Roman" w:hAnsi="Times New Roman" w:cs="Times New Roman"/>
           <w:sz w:val="24"/>
@@ -4855,18 +4921,20 @@
           <w:numId w:val="0"/>
         </w:numPr>
         <w:ind w:leftChars="0"/>
-        <w:rPr>
-          <w:rFonts w:hint="default" w:ascii="Times New Roman" w:hAnsi="Times New Roman" w:cs="Times New Roman"/>
-          <w:b w:val="0"/>
-          <w:bCs w:val="0"/>
-          <w:sz w:val="24"/>
-          <w:szCs w:val="24"/>
-          <w:lang w:val="en-US"/>
-        </w:rPr>
-      </w:pPr>
-    </w:p>
-    <w:p>
-      <w:pPr>
+        <w:jc w:val="both"/>
+        <w:rPr>
+          <w:rFonts w:hint="default" w:ascii="Times New Roman" w:hAnsi="Times New Roman" w:cs="Times New Roman"/>
+          <w:b w:val="0"/>
+          <w:bCs w:val="0"/>
+          <w:sz w:val="24"/>
+          <w:szCs w:val="24"/>
+          <w:lang w:val="en-US"/>
+        </w:rPr>
+      </w:pPr>
+    </w:p>
+    <w:p>
+      <w:pPr>
+        <w:jc w:val="both"/>
         <w:rPr>
           <w:rFonts w:hint="default" w:ascii="Times New Roman" w:hAnsi="Times New Roman" w:cs="Times New Roman"/>
           <w:sz w:val="24"/>
@@ -4886,6 +4954,7 @@
     </w:p>
     <w:p>
       <w:pPr>
+        <w:jc w:val="both"/>
         <w:rPr>
           <w:rFonts w:hint="default" w:ascii="Times New Roman" w:hAnsi="Times New Roman" w:cs="Times New Roman"/>
           <w:sz w:val="24"/>
@@ -4902,6 +4971,7 @@
           <w:numId w:val="2"/>
         </w:numPr>
         <w:bidi w:val="0"/>
+        <w:jc w:val="both"/>
         <w:rPr>
           <w:rFonts w:hint="default" w:ascii="Times New Roman" w:hAnsi="Times New Roman" w:cs="Times New Roman"/>
           <w:sz w:val="24"/>
@@ -4921,6 +4991,7 @@
     </w:p>
     <w:p>
       <w:pPr>
+        <w:jc w:val="both"/>
         <w:rPr>
           <w:rFonts w:hint="default" w:ascii="Times New Roman" w:hAnsi="Times New Roman" w:cs="Times New Roman"/>
           <w:sz w:val="24"/>
@@ -4936,6 +5007,7 @@
           <w:numId w:val="7"/>
         </w:numPr>
         <w:ind w:left="420" w:leftChars="0" w:hanging="420" w:firstLineChars="0"/>
+        <w:jc w:val="both"/>
         <w:rPr>
           <w:rFonts w:hint="default" w:ascii="Times New Roman" w:hAnsi="Times New Roman" w:cs="Times New Roman"/>
           <w:sz w:val="24"/>
@@ -4966,6 +5038,7 @@
     </w:p>
     <w:p>
       <w:pPr>
+        <w:jc w:val="both"/>
         <w:rPr>
           <w:rFonts w:hint="default" w:ascii="Times New Roman" w:hAnsi="Times New Roman" w:cs="Times New Roman"/>
           <w:sz w:val="24"/>
@@ -4981,6 +5054,7 @@
           <w:numId w:val="7"/>
         </w:numPr>
         <w:ind w:left="420" w:leftChars="0" w:hanging="420" w:firstLineChars="0"/>
+        <w:jc w:val="both"/>
         <w:rPr>
           <w:rFonts w:hint="default" w:ascii="Times New Roman" w:hAnsi="Times New Roman" w:cs="Times New Roman"/>
           <w:sz w:val="24"/>
@@ -5011,6 +5085,7 @@
     </w:p>
     <w:p>
       <w:pPr>
+        <w:jc w:val="both"/>
         <w:rPr>
           <w:rFonts w:hint="default" w:ascii="Times New Roman" w:hAnsi="Times New Roman" w:cs="Times New Roman"/>
           <w:sz w:val="24"/>
@@ -5026,6 +5101,7 @@
           <w:numId w:val="7"/>
         </w:numPr>
         <w:ind w:left="420" w:leftChars="0" w:hanging="420" w:firstLineChars="0"/>
+        <w:jc w:val="both"/>
         <w:rPr>
           <w:rFonts w:hint="default" w:ascii="Times New Roman" w:hAnsi="Times New Roman" w:cs="Times New Roman"/>
           <w:sz w:val="24"/>
@@ -5056,6 +5132,7 @@
     </w:p>
     <w:p>
       <w:pPr>
+        <w:jc w:val="both"/>
         <w:rPr>
           <w:rFonts w:hint="default" w:ascii="Times New Roman" w:hAnsi="Times New Roman" w:cs="Times New Roman"/>
           <w:sz w:val="24"/>
@@ -5071,6 +5148,7 @@
           <w:numId w:val="7"/>
         </w:numPr>
         <w:ind w:left="420" w:leftChars="0" w:hanging="420" w:firstLineChars="0"/>
+        <w:jc w:val="both"/>
         <w:rPr>
           <w:rFonts w:hint="default" w:ascii="Times New Roman" w:hAnsi="Times New Roman" w:cs="Times New Roman"/>
           <w:sz w:val="24"/>
@@ -5101,6 +5179,7 @@
     </w:p>
     <w:p>
       <w:pPr>
+        <w:jc w:val="both"/>
         <w:rPr>
           <w:rFonts w:hint="default" w:ascii="Times New Roman" w:hAnsi="Times New Roman" w:cs="Times New Roman"/>
           <w:sz w:val="24"/>
@@ -5117,6 +5196,7 @@
           <w:numId w:val="2"/>
         </w:numPr>
         <w:bidi w:val="0"/>
+        <w:jc w:val="both"/>
         <w:rPr>
           <w:rFonts w:hint="default" w:ascii="Times New Roman" w:hAnsi="Times New Roman" w:cs="Times New Roman"/>
           <w:sz w:val="24"/>
@@ -5136,6 +5216,7 @@
     </w:p>
     <w:p>
       <w:pPr>
+        <w:jc w:val="both"/>
         <w:rPr>
           <w:rFonts w:hint="default" w:ascii="Times New Roman" w:hAnsi="Times New Roman" w:cs="Times New Roman"/>
           <w:sz w:val="24"/>
@@ -5151,6 +5232,7 @@
           <w:numId w:val="8"/>
         </w:numPr>
         <w:ind w:left="420" w:leftChars="0" w:hanging="420" w:firstLineChars="0"/>
+        <w:jc w:val="both"/>
         <w:rPr>
           <w:rFonts w:hint="default" w:ascii="Times New Roman" w:hAnsi="Times New Roman" w:cs="Times New Roman"/>
           <w:sz w:val="24"/>
@@ -5181,6 +5263,7 @@
     </w:p>
     <w:p>
       <w:pPr>
+        <w:jc w:val="both"/>
         <w:rPr>
           <w:rFonts w:hint="default" w:ascii="Times New Roman" w:hAnsi="Times New Roman" w:cs="Times New Roman"/>
           <w:sz w:val="24"/>
@@ -5196,6 +5279,7 @@
           <w:numId w:val="8"/>
         </w:numPr>
         <w:ind w:left="420" w:leftChars="0" w:hanging="420" w:firstLineChars="0"/>
+        <w:jc w:val="both"/>
         <w:rPr>
           <w:rFonts w:hint="default" w:ascii="Times New Roman" w:hAnsi="Times New Roman" w:cs="Times New Roman"/>
           <w:sz w:val="24"/>
@@ -5226,6 +5310,7 @@
     </w:p>
     <w:p>
       <w:pPr>
+        <w:jc w:val="both"/>
         <w:rPr>
           <w:rFonts w:hint="default" w:ascii="Times New Roman" w:hAnsi="Times New Roman" w:cs="Times New Roman"/>
           <w:sz w:val="24"/>
@@ -5241,6 +5326,7 @@
           <w:numId w:val="8"/>
         </w:numPr>
         <w:ind w:left="420" w:leftChars="0" w:hanging="420" w:firstLineChars="0"/>
+        <w:jc w:val="both"/>
         <w:rPr>
           <w:rFonts w:hint="default" w:ascii="Times New Roman" w:hAnsi="Times New Roman" w:cs="Times New Roman"/>
           <w:sz w:val="24"/>
@@ -5271,6 +5357,7 @@
     </w:p>
     <w:p>
       <w:pPr>
+        <w:jc w:val="both"/>
         <w:rPr>
           <w:rFonts w:hint="default" w:ascii="Times New Roman" w:hAnsi="Times New Roman" w:cs="Times New Roman"/>
           <w:sz w:val="24"/>
@@ -5286,6 +5373,7 @@
           <w:numId w:val="8"/>
         </w:numPr>
         <w:ind w:left="420" w:leftChars="0" w:hanging="420" w:firstLineChars="0"/>
+        <w:jc w:val="both"/>
         <w:rPr>
           <w:rFonts w:hint="default" w:ascii="Times New Roman" w:hAnsi="Times New Roman" w:cs="Times New Roman"/>
           <w:sz w:val="24"/>
@@ -5316,6 +5404,7 @@
     </w:p>
     <w:p>
       <w:pPr>
+        <w:jc w:val="both"/>
         <w:rPr>
           <w:rFonts w:hint="default" w:ascii="Times New Roman" w:hAnsi="Times New Roman" w:cs="Times New Roman"/>
           <w:sz w:val="24"/>
@@ -5331,6 +5420,7 @@
           <w:numId w:val="8"/>
         </w:numPr>
         <w:ind w:left="420" w:leftChars="0" w:hanging="420" w:firstLineChars="0"/>
+        <w:jc w:val="both"/>
         <w:rPr>
           <w:rFonts w:hint="default" w:ascii="Times New Roman" w:hAnsi="Times New Roman" w:cs="Times New Roman"/>
           <w:sz w:val="24"/>
@@ -5364,6 +5454,7 @@
         <w:numPr>
           <w:numId w:val="0"/>
         </w:numPr>
+        <w:jc w:val="both"/>
         <w:rPr>
           <w:rFonts w:hint="default" w:ascii="Times New Roman" w:hAnsi="Times New Roman" w:cs="Times New Roman"/>
           <w:sz w:val="24"/>
@@ -5377,6 +5468,7 @@
         <w:numPr>
           <w:numId w:val="0"/>
         </w:numPr>
+        <w:jc w:val="both"/>
         <w:rPr>
           <w:rFonts w:hint="default" w:ascii="Times New Roman" w:hAnsi="Times New Roman" w:cs="Times New Roman"/>
           <w:sz w:val="24"/>
@@ -5392,6 +5484,7 @@
           <w:numId w:val="8"/>
         </w:numPr>
         <w:ind w:left="420" w:leftChars="0" w:hanging="420" w:firstLineChars="0"/>
+        <w:jc w:val="both"/>
         <w:rPr>
           <w:rFonts w:hint="default" w:ascii="Times New Roman" w:hAnsi="Times New Roman" w:cs="Times New Roman"/>
           <w:sz w:val="24"/>
@@ -5415,6 +5508,7 @@
           <w:numId w:val="0"/>
         </w:numPr>
         <w:ind w:leftChars="0"/>
+        <w:jc w:val="both"/>
         <w:rPr>
           <w:rFonts w:hint="default" w:ascii="Times New Roman" w:hAnsi="Times New Roman" w:cs="Times New Roman"/>
           <w:sz w:val="24"/>
@@ -5430,6 +5524,7 @@
           <w:numId w:val="9"/>
         </w:numPr>
         <w:ind w:left="425" w:leftChars="0" w:hanging="425" w:firstLineChars="0"/>
+        <w:jc w:val="both"/>
         <w:rPr>
           <w:rFonts w:hint="default" w:ascii="Times New Roman" w:hAnsi="Times New Roman" w:cs="Times New Roman"/>
           <w:sz w:val="24"/>
@@ -5454,6 +5549,7 @@
           <w:numId w:val="0"/>
         </w:numPr>
         <w:ind w:leftChars="0"/>
+        <w:jc w:val="both"/>
         <w:rPr>
           <w:rFonts w:hint="default" w:ascii="Times New Roman" w:hAnsi="Times New Roman" w:cs="Times New Roman"/>
           <w:sz w:val="24"/>
@@ -5469,6 +5565,7 @@
           <w:numId w:val="8"/>
         </w:numPr>
         <w:ind w:left="420" w:leftChars="0" w:hanging="420" w:firstLineChars="0"/>
+        <w:jc w:val="both"/>
         <w:rPr>
           <w:rFonts w:hint="default" w:ascii="Times New Roman" w:hAnsi="Times New Roman" w:cs="Times New Roman"/>
           <w:sz w:val="24"/>
@@ -5503,6 +5600,7 @@
           <w:numId w:val="0"/>
         </w:numPr>
         <w:ind w:leftChars="0"/>
+        <w:jc w:val="both"/>
         <w:rPr>
           <w:rFonts w:hint="default" w:ascii="Times New Roman" w:hAnsi="Times New Roman" w:cs="Times New Roman"/>
           <w:sz w:val="24"/>
@@ -5518,6 +5616,7 @@
           <w:numId w:val="8"/>
         </w:numPr>
         <w:ind w:left="420" w:leftChars="0" w:hanging="420" w:firstLineChars="0"/>
+        <w:jc w:val="both"/>
         <w:rPr>
           <w:rFonts w:hint="default" w:ascii="Times New Roman" w:hAnsi="Times New Roman" w:cs="Times New Roman"/>
           <w:sz w:val="24"/>
@@ -5552,6 +5651,7 @@
           <w:numId w:val="0"/>
         </w:numPr>
         <w:ind w:leftChars="0"/>
+        <w:jc w:val="both"/>
         <w:rPr>
           <w:rFonts w:hint="default" w:ascii="Times New Roman" w:hAnsi="Times New Roman" w:cs="Times New Roman"/>
           <w:sz w:val="24"/>
@@ -5567,6 +5667,7 @@
           <w:numId w:val="8"/>
         </w:numPr>
         <w:ind w:left="420" w:leftChars="0" w:hanging="420" w:firstLineChars="0"/>
+        <w:jc w:val="both"/>
         <w:rPr>
           <w:rFonts w:hint="default" w:ascii="Times New Roman" w:hAnsi="Times New Roman" w:cs="Times New Roman"/>
           <w:sz w:val="24"/>
@@ -5601,6 +5702,7 @@
           <w:numId w:val="0"/>
         </w:numPr>
         <w:ind w:leftChars="0"/>
+        <w:jc w:val="both"/>
         <w:rPr>
           <w:rFonts w:hint="default" w:ascii="Times New Roman" w:hAnsi="Times New Roman" w:cs="Times New Roman"/>
           <w:sz w:val="24"/>
@@ -5616,6 +5718,7 @@
           <w:numId w:val="8"/>
         </w:numPr>
         <w:ind w:left="420" w:leftChars="0" w:hanging="420" w:firstLineChars="0"/>
+        <w:jc w:val="both"/>
         <w:rPr>
           <w:rFonts w:hint="default" w:ascii="Times New Roman" w:hAnsi="Times New Roman" w:cs="Times New Roman"/>
           <w:sz w:val="24"/>
@@ -5650,6 +5753,7 @@
           <w:numId w:val="0"/>
         </w:numPr>
         <w:ind w:leftChars="0"/>
+        <w:jc w:val="both"/>
         <w:rPr>
           <w:rFonts w:hint="default" w:ascii="Times New Roman" w:hAnsi="Times New Roman" w:cs="Times New Roman"/>
           <w:sz w:val="24"/>
@@ -5665,6 +5769,7 @@
           <w:numId w:val="8"/>
         </w:numPr>
         <w:ind w:left="420" w:leftChars="0" w:hanging="420" w:firstLineChars="0"/>
+        <w:jc w:val="both"/>
         <w:rPr>
           <w:rFonts w:hint="default" w:ascii="Times New Roman" w:hAnsi="Times New Roman" w:cs="Times New Roman"/>
           <w:sz w:val="24"/>
@@ -5699,6 +5804,7 @@
           <w:numId w:val="0"/>
         </w:numPr>
         <w:ind w:leftChars="0"/>
+        <w:jc w:val="both"/>
         <w:rPr>
           <w:rFonts w:hint="default" w:ascii="Times New Roman" w:hAnsi="Times New Roman" w:cs="Times New Roman"/>
           <w:sz w:val="24"/>
@@ -5714,6 +5820,7 @@
           <w:numId w:val="8"/>
         </w:numPr>
         <w:ind w:left="420" w:leftChars="0" w:hanging="420" w:firstLineChars="0"/>
+        <w:jc w:val="both"/>
         <w:rPr>
           <w:rFonts w:hint="default" w:ascii="Times New Roman" w:hAnsi="Times New Roman" w:cs="Times New Roman"/>
           <w:sz w:val="24"/>
@@ -5736,6 +5843,7 @@
         <w:numPr>
           <w:numId w:val="0"/>
         </w:numPr>
+        <w:jc w:val="both"/>
         <w:rPr>
           <w:rFonts w:hint="default" w:ascii="Times New Roman" w:hAnsi="Times New Roman" w:cs="Times New Roman"/>
           <w:sz w:val="24"/>
@@ -5749,26 +5857,29 @@
         <w:numPr>
           <w:numId w:val="0"/>
         </w:numPr>
-        <w:rPr>
-          <w:rFonts w:hint="default" w:ascii="Times New Roman" w:hAnsi="Times New Roman" w:cs="Times New Roman"/>
-          <w:sz w:val="24"/>
-          <w:szCs w:val="24"/>
-          <w:lang w:val="en-US"/>
-        </w:rPr>
-      </w:pPr>
-    </w:p>
-    <w:p>
-      <w:pPr>
-        <w:rPr>
-          <w:rFonts w:hint="default" w:ascii="Times New Roman" w:hAnsi="Times New Roman" w:cs="Times New Roman"/>
-          <w:sz w:val="24"/>
-          <w:szCs w:val="24"/>
-          <w:lang w:val="en-US"/>
-        </w:rPr>
-      </w:pPr>
-    </w:p>
-    <w:p>
-      <w:pPr>
+        <w:jc w:val="both"/>
+        <w:rPr>
+          <w:rFonts w:hint="default" w:ascii="Times New Roman" w:hAnsi="Times New Roman" w:cs="Times New Roman"/>
+          <w:sz w:val="24"/>
+          <w:szCs w:val="24"/>
+          <w:lang w:val="en-US"/>
+        </w:rPr>
+      </w:pPr>
+    </w:p>
+    <w:p>
+      <w:pPr>
+        <w:jc w:val="both"/>
+        <w:rPr>
+          <w:rFonts w:hint="default" w:ascii="Times New Roman" w:hAnsi="Times New Roman" w:cs="Times New Roman"/>
+          <w:sz w:val="24"/>
+          <w:szCs w:val="24"/>
+          <w:lang w:val="en-US"/>
+        </w:rPr>
+      </w:pPr>
+    </w:p>
+    <w:p>
+      <w:pPr>
+        <w:jc w:val="both"/>
         <w:rPr>
           <w:rFonts w:hint="default" w:ascii="Times New Roman" w:hAnsi="Times New Roman" w:cs="Times New Roman"/>
           <w:sz w:val="24"/>
@@ -5788,16 +5899,18 @@
     </w:p>
     <w:p>
       <w:pPr>
-        <w:rPr>
-          <w:rFonts w:hint="default" w:ascii="Times New Roman" w:hAnsi="Times New Roman" w:cs="Times New Roman"/>
-          <w:sz w:val="24"/>
-          <w:szCs w:val="24"/>
-          <w:lang w:val="en-US"/>
-        </w:rPr>
-      </w:pPr>
-    </w:p>
-    <w:p>
-      <w:pPr>
+        <w:jc w:val="both"/>
+        <w:rPr>
+          <w:rFonts w:hint="default" w:ascii="Times New Roman" w:hAnsi="Times New Roman" w:cs="Times New Roman"/>
+          <w:sz w:val="24"/>
+          <w:szCs w:val="24"/>
+          <w:lang w:val="en-US"/>
+        </w:rPr>
+      </w:pPr>
+    </w:p>
+    <w:p>
+      <w:pPr>
+        <w:jc w:val="both"/>
         <w:rPr>
           <w:rFonts w:hint="default" w:ascii="Times New Roman" w:hAnsi="Times New Roman" w:cs="Times New Roman"/>
           <w:sz w:val="24"/>
@@ -5814,6 +5927,7 @@
           <w:numId w:val="2"/>
         </w:numPr>
         <w:bidi w:val="0"/>
+        <w:jc w:val="both"/>
         <w:rPr>
           <w:rFonts w:hint="default" w:ascii="Times New Roman" w:hAnsi="Times New Roman" w:cs="Times New Roman"/>
           <w:sz w:val="24"/>
@@ -5833,6 +5947,7 @@
     </w:p>
     <w:p>
       <w:pPr>
+        <w:jc w:val="both"/>
         <w:rPr>
           <w:rFonts w:hint="default" w:ascii="Times New Roman" w:hAnsi="Times New Roman" w:cs="Times New Roman"/>
           <w:sz w:val="24"/>
@@ -5852,6 +5967,7 @@
     </w:p>
     <w:p>
       <w:pPr>
+        <w:jc w:val="both"/>
         <w:rPr>
           <w:rFonts w:hint="default" w:ascii="Times New Roman" w:hAnsi="Times New Roman" w:cs="Times New Roman"/>
           <w:sz w:val="24"/>
@@ -5869,6 +5985,7 @@
         </w:numPr>
         <w:bidi w:val="0"/>
         <w:ind w:left="0" w:leftChars="0" w:firstLine="0" w:firstLineChars="0"/>
+        <w:jc w:val="both"/>
         <w:rPr>
           <w:rFonts w:hint="default" w:ascii="Times New Roman" w:hAnsi="Times New Roman" w:cs="Times New Roman"/>
           <w:sz w:val="24"/>
@@ -5888,16 +6005,18 @@
     </w:p>
     <w:p>
       <w:pPr>
-        <w:rPr>
-          <w:rFonts w:hint="default" w:ascii="Times New Roman" w:hAnsi="Times New Roman" w:cs="Times New Roman"/>
-          <w:sz w:val="24"/>
-          <w:szCs w:val="24"/>
-          <w:lang w:val="en-US"/>
-        </w:rPr>
-      </w:pPr>
-    </w:p>
-    <w:p>
-      <w:pPr>
+        <w:jc w:val="both"/>
+        <w:rPr>
+          <w:rFonts w:hint="default" w:ascii="Times New Roman" w:hAnsi="Times New Roman" w:cs="Times New Roman"/>
+          <w:sz w:val="24"/>
+          <w:szCs w:val="24"/>
+          <w:lang w:val="en-US"/>
+        </w:rPr>
+      </w:pPr>
+    </w:p>
+    <w:p>
+      <w:pPr>
+        <w:jc w:val="both"/>
         <w:rPr>
           <w:rFonts w:hint="default" w:ascii="Times New Roman" w:hAnsi="Times New Roman" w:cs="Times New Roman"/>
           <w:sz w:val="24"/>
@@ -5917,6 +6036,7 @@
     </w:p>
     <w:p>
       <w:pPr>
+        <w:jc w:val="both"/>
         <w:rPr>
           <w:rFonts w:hint="default" w:ascii="Times New Roman" w:hAnsi="Times New Roman" w:cs="Times New Roman"/>
           <w:sz w:val="24"/>
@@ -5933,6 +6053,7 @@
           <w:numId w:val="2"/>
         </w:numPr>
         <w:bidi w:val="0"/>
+        <w:jc w:val="both"/>
         <w:rPr>
           <w:rFonts w:hint="default" w:ascii="Times New Roman" w:hAnsi="Times New Roman" w:cs="Times New Roman"/>
           <w:sz w:val="24"/>
@@ -5952,6 +6073,7 @@
     </w:p>
     <w:p>
       <w:pPr>
+        <w:jc w:val="both"/>
         <w:rPr>
           <w:rFonts w:hint="default" w:ascii="Times New Roman" w:hAnsi="Times New Roman" w:cs="Times New Roman"/>
           <w:sz w:val="24"/>
@@ -5967,6 +6089,7 @@
           <w:numId w:val="10"/>
         </w:numPr>
         <w:ind w:left="420" w:leftChars="0" w:hanging="420" w:firstLineChars="0"/>
+        <w:jc w:val="both"/>
         <w:rPr>
           <w:rFonts w:hint="default" w:ascii="Times New Roman" w:hAnsi="Times New Roman" w:cs="Times New Roman"/>
           <w:sz w:val="24"/>
@@ -5997,6 +6120,7 @@
     </w:p>
     <w:p>
       <w:pPr>
+        <w:jc w:val="both"/>
         <w:rPr>
           <w:rFonts w:hint="default" w:ascii="Times New Roman" w:hAnsi="Times New Roman" w:cs="Times New Roman"/>
           <w:sz w:val="24"/>
@@ -6015,6 +6139,7 @@
           <w:tab w:val="clear" w:pos="420"/>
         </w:tabs>
         <w:ind w:left="425" w:leftChars="0" w:hanging="425" w:firstLineChars="0"/>
+        <w:jc w:val="both"/>
         <w:rPr>
           <w:rFonts w:hint="default" w:ascii="Times New Roman" w:hAnsi="Times New Roman" w:cs="Times New Roman"/>
           <w:sz w:val="24"/>
@@ -6047,6 +6172,7 @@
     </w:p>
     <w:p>
       <w:pPr>
+        <w:jc w:val="both"/>
         <w:rPr>
           <w:rFonts w:hint="default" w:ascii="Times New Roman" w:hAnsi="Times New Roman" w:cs="Times New Roman"/>
           <w:sz w:val="24"/>
@@ -6062,6 +6188,7 @@
           <w:numId w:val="11"/>
         </w:numPr>
         <w:ind w:left="420" w:leftChars="0" w:hanging="420" w:firstLineChars="0"/>
+        <w:jc w:val="both"/>
         <w:rPr>
           <w:rFonts w:hint="default" w:ascii="Times New Roman" w:hAnsi="Times New Roman" w:cs="Times New Roman"/>
           <w:sz w:val="24"/>
@@ -6092,6 +6219,7 @@
     </w:p>
     <w:p>
       <w:pPr>
+        <w:jc w:val="both"/>
         <w:rPr>
           <w:rFonts w:hint="default" w:ascii="Times New Roman" w:hAnsi="Times New Roman" w:cs="Times New Roman"/>
           <w:sz w:val="24"/>
@@ -6107,6 +6235,7 @@
           <w:numId w:val="11"/>
         </w:numPr>
         <w:ind w:left="420" w:leftChars="0" w:hanging="420" w:firstLineChars="0"/>
+        <w:jc w:val="both"/>
         <w:rPr>
           <w:rFonts w:hint="default" w:ascii="Times New Roman" w:hAnsi="Times New Roman" w:cs="Times New Roman"/>
           <w:sz w:val="24"/>
@@ -6137,6 +6266,7 @@
     </w:p>
     <w:p>
       <w:pPr>
+        <w:jc w:val="both"/>
         <w:rPr>
           <w:rFonts w:hint="default" w:ascii="Times New Roman" w:hAnsi="Times New Roman" w:cs="Times New Roman"/>
           <w:sz w:val="24"/>
@@ -6152,6 +6282,7 @@
           <w:numId w:val="11"/>
         </w:numPr>
         <w:ind w:left="420" w:leftChars="0" w:hanging="420" w:firstLineChars="0"/>
+        <w:jc w:val="both"/>
         <w:rPr>
           <w:rFonts w:hint="default" w:ascii="Times New Roman" w:hAnsi="Times New Roman" w:cs="Times New Roman"/>
           <w:sz w:val="24"/>
@@ -6182,6 +6313,7 @@
     </w:p>
     <w:p>
       <w:pPr>
+        <w:jc w:val="both"/>
         <w:rPr>
           <w:rFonts w:hint="default" w:ascii="Times New Roman" w:hAnsi="Times New Roman" w:cs="Times New Roman"/>
           <w:sz w:val="24"/>
@@ -6197,6 +6329,7 @@
           <w:numId w:val="11"/>
         </w:numPr>
         <w:ind w:left="420" w:leftChars="0" w:hanging="420" w:firstLineChars="0"/>
+        <w:jc w:val="both"/>
         <w:rPr>
           <w:rFonts w:hint="default" w:ascii="Times New Roman" w:hAnsi="Times New Roman" w:cs="Times New Roman"/>
           <w:sz w:val="24"/>
@@ -6227,6 +6360,7 @@
     </w:p>
     <w:p>
       <w:pPr>
+        <w:jc w:val="both"/>
         <w:rPr>
           <w:rFonts w:hint="default" w:ascii="Times New Roman" w:hAnsi="Times New Roman" w:cs="Times New Roman"/>
           <w:sz w:val="24"/>
@@ -6242,6 +6376,7 @@
           <w:numId w:val="11"/>
         </w:numPr>
         <w:ind w:left="420" w:leftChars="0" w:hanging="420" w:firstLineChars="0"/>
+        <w:jc w:val="both"/>
         <w:rPr>
           <w:rFonts w:hint="default" w:ascii="Times New Roman" w:hAnsi="Times New Roman" w:cs="Times New Roman"/>
           <w:sz w:val="24"/>
@@ -6272,16 +6407,18 @@
     </w:p>
     <w:p>
       <w:pPr>
-        <w:rPr>
-          <w:rFonts w:hint="default" w:ascii="Times New Roman" w:hAnsi="Times New Roman" w:cs="Times New Roman"/>
-          <w:sz w:val="24"/>
-          <w:szCs w:val="24"/>
-          <w:lang w:val="en-US"/>
-        </w:rPr>
-      </w:pPr>
-    </w:p>
-    <w:p>
-      <w:pPr>
+        <w:jc w:val="both"/>
+        <w:rPr>
+          <w:rFonts w:hint="default" w:ascii="Times New Roman" w:hAnsi="Times New Roman" w:cs="Times New Roman"/>
+          <w:sz w:val="24"/>
+          <w:szCs w:val="24"/>
+          <w:lang w:val="en-US"/>
+        </w:rPr>
+      </w:pPr>
+    </w:p>
+    <w:p>
+      <w:pPr>
+        <w:jc w:val="both"/>
         <w:rPr>
           <w:rFonts w:hint="default" w:ascii="Times New Roman" w:hAnsi="Times New Roman" w:cs="Times New Roman"/>
           <w:sz w:val="24"/>
@@ -6298,6 +6435,7 @@
           <w:numId w:val="2"/>
         </w:numPr>
         <w:bidi w:val="0"/>
+        <w:jc w:val="both"/>
         <w:rPr>
           <w:rFonts w:hint="default" w:ascii="Times New Roman" w:hAnsi="Times New Roman" w:cs="Times New Roman"/>
           <w:sz w:val="24"/>
@@ -6320,6 +6458,7 @@
         <w:numPr>
           <w:numId w:val="0"/>
         </w:numPr>
+        <w:jc w:val="both"/>
         <w:rPr>
           <w:rFonts w:hint="default" w:ascii="Times New Roman" w:hAnsi="Times New Roman" w:cs="Times New Roman"/>
           <w:b/>
@@ -6335,6 +6474,7 @@
         <w:numPr>
           <w:numId w:val="0"/>
         </w:numPr>
+        <w:jc w:val="both"/>
         <w:rPr>
           <w:rFonts w:hint="default" w:ascii="Times New Roman" w:hAnsi="Times New Roman" w:cs="Times New Roman"/>
           <w:b w:val="0"/>
@@ -6362,6 +6502,7 @@
           <w:numId w:val="0"/>
         </w:numPr>
         <w:ind w:leftChars="0"/>
+        <w:jc w:val="both"/>
         <w:rPr>
           <w:rFonts w:hint="default" w:ascii="Times New Roman" w:hAnsi="Times New Roman" w:cs="Times New Roman"/>
           <w:b w:val="0"/>
@@ -6380,6 +6521,7 @@
           <w:numId w:val="2"/>
         </w:numPr>
         <w:bidi w:val="0"/>
+        <w:jc w:val="both"/>
         <w:rPr>
           <w:rFonts w:hint="default" w:ascii="Times New Roman" w:hAnsi="Times New Roman" w:cs="Times New Roman"/>
           <w:sz w:val="24"/>
@@ -6402,6 +6544,7 @@
         <w:numPr>
           <w:numId w:val="0"/>
         </w:numPr>
+        <w:jc w:val="both"/>
         <w:rPr>
           <w:rFonts w:hint="default" w:ascii="Times New Roman" w:hAnsi="Times New Roman" w:cs="Times New Roman"/>
           <w:b w:val="0"/>
@@ -6419,6 +6562,7 @@
           <w:numId w:val="12"/>
         </w:numPr>
         <w:ind w:left="420" w:leftChars="0" w:hanging="420" w:firstLineChars="0"/>
+        <w:jc w:val="both"/>
         <w:rPr>
           <w:rFonts w:hint="default" w:ascii="Times New Roman" w:hAnsi="Times New Roman" w:cs="Times New Roman"/>
           <w:b w:val="0"/>
@@ -6456,6 +6600,7 @@
         <w:numPr>
           <w:numId w:val="0"/>
         </w:numPr>
+        <w:jc w:val="both"/>
         <w:rPr>
           <w:rFonts w:hint="default" w:ascii="Times New Roman" w:hAnsi="Times New Roman" w:cs="Times New Roman"/>
           <w:b w:val="0"/>
@@ -6484,6 +6629,7 @@
           <w:numId w:val="12"/>
         </w:numPr>
         <w:ind w:left="420" w:leftChars="0" w:hanging="420" w:firstLineChars="0"/>
+        <w:jc w:val="both"/>
         <w:rPr>
           <w:rFonts w:hint="default" w:ascii="Times New Roman" w:hAnsi="Times New Roman" w:cs="Times New Roman"/>
           <w:b w:val="0"/>
@@ -6521,6 +6667,7 @@
         <w:numPr>
           <w:numId w:val="0"/>
         </w:numPr>
+        <w:jc w:val="both"/>
         <w:rPr>
           <w:rFonts w:hint="default" w:ascii="Times New Roman" w:hAnsi="Times New Roman" w:cs="Times New Roman"/>
           <w:b w:val="0"/>
@@ -6549,6 +6696,7 @@
           <w:numId w:val="12"/>
         </w:numPr>
         <w:ind w:left="420" w:leftChars="0" w:hanging="420" w:firstLineChars="0"/>
+        <w:jc w:val="both"/>
         <w:rPr>
           <w:rFonts w:hint="default" w:ascii="Times New Roman" w:hAnsi="Times New Roman" w:cs="Times New Roman"/>
           <w:b w:val="0"/>
@@ -6586,6 +6734,7 @@
         <w:numPr>
           <w:numId w:val="0"/>
         </w:numPr>
+        <w:jc w:val="both"/>
         <w:rPr>
           <w:rFonts w:hint="default" w:ascii="Times New Roman" w:hAnsi="Times New Roman" w:cs="Times New Roman"/>
           <w:b w:val="0"/>
@@ -6614,6 +6763,7 @@
           <w:numId w:val="12"/>
         </w:numPr>
         <w:ind w:left="420" w:leftChars="0" w:hanging="420" w:firstLineChars="0"/>
+        <w:jc w:val="both"/>
         <w:rPr>
           <w:rFonts w:hint="default" w:ascii="Times New Roman" w:hAnsi="Times New Roman" w:cs="Times New Roman"/>
           <w:b w:val="0"/>
@@ -6651,6 +6801,7 @@
         <w:numPr>
           <w:numId w:val="0"/>
         </w:numPr>
+        <w:jc w:val="both"/>
         <w:rPr>
           <w:rFonts w:hint="default" w:ascii="Times New Roman" w:hAnsi="Times New Roman" w:cs="Times New Roman"/>
           <w:b w:val="0"/>
@@ -6679,6 +6830,7 @@
           <w:numId w:val="12"/>
         </w:numPr>
         <w:ind w:left="420" w:leftChars="0" w:hanging="420" w:firstLineChars="0"/>
+        <w:jc w:val="both"/>
         <w:rPr>
           <w:rFonts w:hint="default" w:ascii="Times New Roman" w:hAnsi="Times New Roman" w:cs="Times New Roman"/>
           <w:b w:val="0"/>
@@ -6716,6 +6868,7 @@
         <w:numPr>
           <w:numId w:val="0"/>
         </w:numPr>
+        <w:jc w:val="both"/>
         <w:rPr>
           <w:rFonts w:hint="default" w:ascii="Times New Roman" w:hAnsi="Times New Roman" w:cs="Times New Roman"/>
           <w:b w:val="0"/>
@@ -6734,6 +6887,7 @@
           <w:numId w:val="2"/>
         </w:numPr>
         <w:bidi w:val="0"/>
+        <w:jc w:val="both"/>
         <w:rPr>
           <w:rFonts w:hint="default" w:ascii="Times New Roman" w:hAnsi="Times New Roman" w:cs="Times New Roman"/>
           <w:sz w:val="24"/>
@@ -6756,6 +6910,7 @@
         <w:numPr>
           <w:numId w:val="0"/>
         </w:numPr>
+        <w:jc w:val="both"/>
         <w:rPr>
           <w:rFonts w:hint="default" w:ascii="Times New Roman" w:hAnsi="Times New Roman" w:cs="Times New Roman"/>
           <w:b w:val="0"/>
@@ -6776,6 +6931,7 @@
           <w:tab w:val="clear" w:pos="420"/>
         </w:tabs>
         <w:ind w:left="420" w:leftChars="0" w:hanging="420" w:firstLineChars="0"/>
+        <w:jc w:val="both"/>
         <w:rPr>
           <w:rFonts w:hint="default" w:ascii="Times New Roman" w:hAnsi="Times New Roman" w:cs="Times New Roman"/>
           <w:b w:val="0"/>
@@ -6813,6 +6969,7 @@
         <w:numPr>
           <w:numId w:val="0"/>
         </w:numPr>
+        <w:jc w:val="both"/>
         <w:rPr>
           <w:rFonts w:hint="default" w:ascii="Times New Roman" w:hAnsi="Times New Roman" w:cs="Times New Roman"/>
           <w:b w:val="0"/>
@@ -6841,6 +6998,7 @@
           <w:numId w:val="13"/>
         </w:numPr>
         <w:ind w:left="420" w:leftChars="0" w:hanging="420" w:firstLineChars="0"/>
+        <w:jc w:val="both"/>
         <w:rPr>
           <w:rFonts w:hint="default" w:ascii="Times New Roman" w:hAnsi="Times New Roman" w:cs="Times New Roman"/>
           <w:b w:val="0"/>
@@ -6878,6 +7036,7 @@
         <w:numPr>
           <w:numId w:val="0"/>
         </w:numPr>
+        <w:jc w:val="both"/>
         <w:rPr>
           <w:rFonts w:hint="default" w:ascii="Times New Roman" w:hAnsi="Times New Roman" w:cs="Times New Roman"/>
           <w:b w:val="0"/>
@@ -6906,6 +7065,7 @@
           <w:numId w:val="13"/>
         </w:numPr>
         <w:ind w:left="420" w:leftChars="0" w:hanging="420" w:firstLineChars="0"/>
+        <w:jc w:val="both"/>
         <w:rPr>
           <w:rFonts w:hint="default" w:ascii="Times New Roman" w:hAnsi="Times New Roman" w:cs="Times New Roman"/>
           <w:b w:val="0"/>
@@ -6943,6 +7103,7 @@
         <w:numPr>
           <w:numId w:val="0"/>
         </w:numPr>
+        <w:jc w:val="both"/>
         <w:rPr>
           <w:rFonts w:hint="default" w:ascii="Times New Roman" w:hAnsi="Times New Roman" w:cs="Times New Roman"/>
           <w:b w:val="0"/>
@@ -6971,6 +7132,7 @@
           <w:numId w:val="13"/>
         </w:numPr>
         <w:ind w:left="420" w:leftChars="0" w:hanging="420" w:firstLineChars="0"/>
+        <w:jc w:val="both"/>
         <w:rPr>
           <w:rFonts w:hint="default" w:ascii="Times New Roman" w:hAnsi="Times New Roman" w:cs="Times New Roman"/>
           <w:b w:val="0"/>
@@ -7008,6 +7170,7 @@
         <w:numPr>
           <w:numId w:val="0"/>
         </w:numPr>
+        <w:jc w:val="both"/>
         <w:rPr>
           <w:rFonts w:hint="default" w:ascii="Times New Roman" w:hAnsi="Times New Roman" w:cs="Times New Roman"/>
           <w:b w:val="0"/>
@@ -7036,6 +7199,7 @@
           <w:numId w:val="13"/>
         </w:numPr>
         <w:ind w:left="420" w:leftChars="0" w:hanging="420" w:firstLineChars="0"/>
+        <w:jc w:val="both"/>
         <w:rPr>
           <w:rFonts w:hint="default" w:ascii="Times New Roman" w:hAnsi="Times New Roman" w:cs="Times New Roman"/>
           <w:b w:val="0"/>
@@ -7073,6 +7237,7 @@
         <w:numPr>
           <w:numId w:val="0"/>
         </w:numPr>
+        <w:jc w:val="both"/>
         <w:rPr>
           <w:rFonts w:hint="default" w:ascii="Times New Roman" w:hAnsi="Times New Roman" w:cs="Times New Roman"/>
           <w:b w:val="0"/>
@@ -7091,6 +7256,7 @@
           <w:numId w:val="2"/>
         </w:numPr>
         <w:bidi w:val="0"/>
+        <w:jc w:val="both"/>
         <w:rPr>
           <w:rFonts w:hint="default" w:ascii="Times New Roman" w:hAnsi="Times New Roman" w:cs="Times New Roman"/>
           <w:sz w:val="24"/>
@@ -7113,6 +7279,7 @@
         <w:numPr>
           <w:numId w:val="0"/>
         </w:numPr>
+        <w:jc w:val="both"/>
         <w:rPr>
           <w:rFonts w:hint="default" w:ascii="Times New Roman" w:hAnsi="Times New Roman" w:cs="Times New Roman"/>
           <w:b w:val="0"/>
@@ -7133,6 +7300,7 @@
           <w:tab w:val="clear" w:pos="420"/>
         </w:tabs>
         <w:ind w:left="420" w:leftChars="0" w:hanging="420" w:firstLineChars="0"/>
+        <w:jc w:val="both"/>
         <w:rPr>
           <w:rFonts w:hint="default" w:ascii="Times New Roman" w:hAnsi="Times New Roman" w:cs="Times New Roman"/>
           <w:b w:val="0"/>
@@ -7170,6 +7338,7 @@
         <w:numPr>
           <w:numId w:val="0"/>
         </w:numPr>
+        <w:jc w:val="both"/>
         <w:rPr>
           <w:rFonts w:hint="default" w:ascii="Times New Roman" w:hAnsi="Times New Roman" w:cs="Times New Roman"/>
           <w:b w:val="0"/>
@@ -7198,6 +7367,7 @@
           <w:numId w:val="14"/>
         </w:numPr>
         <w:ind w:left="420" w:leftChars="0" w:hanging="420" w:firstLineChars="0"/>
+        <w:jc w:val="both"/>
         <w:rPr>
           <w:rFonts w:hint="default" w:ascii="Times New Roman" w:hAnsi="Times New Roman" w:cs="Times New Roman"/>
           <w:b w:val="0"/>
@@ -7235,6 +7405,7 @@
         <w:numPr>
           <w:numId w:val="0"/>
         </w:numPr>
+        <w:jc w:val="both"/>
         <w:rPr>
           <w:rFonts w:hint="default" w:ascii="Times New Roman" w:hAnsi="Times New Roman" w:cs="Times New Roman"/>
           <w:b w:val="0"/>
@@ -7263,6 +7434,7 @@
           <w:numId w:val="14"/>
         </w:numPr>
         <w:ind w:left="420" w:leftChars="0" w:hanging="420" w:firstLineChars="0"/>
+        <w:jc w:val="both"/>
         <w:rPr>
           <w:rFonts w:hint="default" w:ascii="Times New Roman" w:hAnsi="Times New Roman" w:cs="Times New Roman"/>
           <w:b w:val="0"/>
@@ -7300,6 +7472,7 @@
         <w:numPr>
           <w:numId w:val="0"/>
         </w:numPr>
+        <w:jc w:val="both"/>
         <w:rPr>
           <w:rFonts w:hint="default" w:ascii="Times New Roman" w:hAnsi="Times New Roman" w:cs="Times New Roman"/>
           <w:b w:val="0"/>
@@ -7328,6 +7501,7 @@
           <w:numId w:val="14"/>
         </w:numPr>
         <w:ind w:left="420" w:leftChars="0" w:hanging="420" w:firstLineChars="0"/>
+        <w:jc w:val="both"/>
         <w:rPr>
           <w:rFonts w:hint="default" w:ascii="Times New Roman" w:hAnsi="Times New Roman" w:cs="Times New Roman"/>
           <w:b w:val="0"/>
@@ -7365,6 +7539,7 @@
         <w:numPr>
           <w:numId w:val="0"/>
         </w:numPr>
+        <w:jc w:val="both"/>
         <w:rPr>
           <w:rFonts w:hint="default" w:ascii="Times New Roman" w:hAnsi="Times New Roman" w:cs="Times New Roman"/>
           <w:b w:val="0"/>
@@ -7393,6 +7568,7 @@
           <w:numId w:val="14"/>
         </w:numPr>
         <w:ind w:left="420" w:leftChars="0" w:hanging="420" w:firstLineChars="0"/>
+        <w:jc w:val="both"/>
         <w:rPr>
           <w:rFonts w:hint="default" w:ascii="Times New Roman" w:hAnsi="Times New Roman" w:cs="Times New Roman"/>
           <w:b w:val="0"/>
@@ -7430,6 +7606,7 @@
         <w:numPr>
           <w:numId w:val="0"/>
         </w:numPr>
+        <w:jc w:val="both"/>
         <w:rPr>
           <w:rFonts w:hint="default" w:ascii="Times New Roman" w:hAnsi="Times New Roman" w:cs="Times New Roman"/>
           <w:b w:val="0"/>
@@ -7448,6 +7625,7 @@
           <w:numId w:val="2"/>
         </w:numPr>
         <w:bidi w:val="0"/>
+        <w:jc w:val="both"/>
         <w:rPr>
           <w:rFonts w:hint="default" w:ascii="Times New Roman" w:hAnsi="Times New Roman" w:cs="Times New Roman"/>
           <w:sz w:val="24"/>
@@ -7470,6 +7648,7 @@
         <w:numPr>
           <w:numId w:val="0"/>
         </w:numPr>
+        <w:jc w:val="both"/>
         <w:rPr>
           <w:rFonts w:hint="default" w:ascii="Times New Roman" w:hAnsi="Times New Roman" w:cs="Times New Roman"/>
           <w:b w:val="0"/>
@@ -7487,6 +7666,7 @@
           <w:numId w:val="15"/>
         </w:numPr>
         <w:ind w:left="420" w:leftChars="0" w:hanging="420" w:firstLineChars="0"/>
+        <w:jc w:val="both"/>
         <w:rPr>
           <w:rFonts w:hint="default" w:ascii="Times New Roman" w:hAnsi="Times New Roman" w:cs="Times New Roman"/>
           <w:b w:val="0"/>
@@ -7524,6 +7704,7 @@
         <w:numPr>
           <w:numId w:val="0"/>
         </w:numPr>
+        <w:jc w:val="both"/>
         <w:rPr>
           <w:rFonts w:hint="default" w:ascii="Times New Roman" w:hAnsi="Times New Roman" w:cs="Times New Roman"/>
           <w:b w:val="0"/>
@@ -7552,6 +7733,7 @@
           <w:numId w:val="15"/>
         </w:numPr>
         <w:ind w:left="420" w:leftChars="0" w:hanging="420" w:firstLineChars="0"/>
+        <w:jc w:val="both"/>
         <w:rPr>
           <w:rFonts w:hint="default" w:ascii="Times New Roman" w:hAnsi="Times New Roman" w:cs="Times New Roman"/>
           <w:b w:val="0"/>
@@ -7589,6 +7771,7 @@
         <w:numPr>
           <w:numId w:val="0"/>
         </w:numPr>
+        <w:jc w:val="both"/>
         <w:rPr>
           <w:rFonts w:hint="default" w:ascii="Times New Roman" w:hAnsi="Times New Roman" w:cs="Times New Roman"/>
           <w:b w:val="0"/>
@@ -7617,6 +7800,7 @@
           <w:numId w:val="15"/>
         </w:numPr>
         <w:ind w:left="420" w:leftChars="0" w:hanging="420" w:firstLineChars="0"/>
+        <w:jc w:val="both"/>
         <w:rPr>
           <w:rFonts w:hint="default" w:ascii="Times New Roman" w:hAnsi="Times New Roman" w:cs="Times New Roman"/>
           <w:b w:val="0"/>
@@ -7654,6 +7838,7 @@
         <w:numPr>
           <w:numId w:val="0"/>
         </w:numPr>
+        <w:jc w:val="both"/>
         <w:rPr>
           <w:rFonts w:hint="default" w:ascii="Times New Roman" w:hAnsi="Times New Roman" w:cs="Times New Roman"/>
           <w:b w:val="0"/>
@@ -7682,6 +7867,7 @@
           <w:numId w:val="15"/>
         </w:numPr>
         <w:ind w:left="420" w:leftChars="0" w:hanging="420" w:firstLineChars="0"/>
+        <w:jc w:val="both"/>
         <w:rPr>
           <w:rFonts w:hint="default" w:ascii="Times New Roman" w:hAnsi="Times New Roman" w:cs="Times New Roman"/>
           <w:b w:val="0"/>
@@ -7719,6 +7905,7 @@
         <w:numPr>
           <w:numId w:val="0"/>
         </w:numPr>
+        <w:jc w:val="both"/>
         <w:rPr>
           <w:rFonts w:hint="default" w:ascii="Times New Roman" w:hAnsi="Times New Roman" w:cs="Times New Roman"/>
           <w:b w:val="0"/>
@@ -7747,6 +7934,7 @@
           <w:numId w:val="15"/>
         </w:numPr>
         <w:ind w:left="420" w:leftChars="0" w:hanging="420" w:firstLineChars="0"/>
+        <w:jc w:val="both"/>
         <w:rPr>
           <w:rFonts w:hint="default" w:ascii="Times New Roman" w:hAnsi="Times New Roman" w:cs="Times New Roman"/>
           <w:b w:val="0"/>
@@ -7784,6 +7972,7 @@
         <w:numPr>
           <w:numId w:val="0"/>
         </w:numPr>
+        <w:jc w:val="both"/>
         <w:rPr>
           <w:rFonts w:hint="default" w:ascii="Times New Roman" w:hAnsi="Times New Roman" w:cs="Times New Roman"/>
           <w:b w:val="0"/>
@@ -7799,6 +7988,7 @@
         <w:numPr>
           <w:numId w:val="0"/>
         </w:numPr>
+        <w:jc w:val="both"/>
         <w:rPr>
           <w:rFonts w:hint="default" w:ascii="Times New Roman" w:hAnsi="Times New Roman" w:cs="Times New Roman"/>
           <w:b w:val="0"/>
@@ -7828,6 +8018,7 @@
           <w:numId w:val="2"/>
         </w:numPr>
         <w:bidi w:val="0"/>
+        <w:jc w:val="both"/>
         <w:rPr>
           <w:rFonts w:hint="default" w:ascii="Times New Roman" w:hAnsi="Times New Roman" w:cs="Times New Roman"/>
           <w:sz w:val="24"/>
@@ -7847,6 +8038,7 @@
     </w:p>
     <w:p>
       <w:pPr>
+        <w:jc w:val="both"/>
         <w:rPr>
           <w:rFonts w:hint="default" w:ascii="Times New Roman" w:hAnsi="Times New Roman" w:cs="Times New Roman"/>
           <w:sz w:val="24"/>
@@ -7866,6 +8058,7 @@
     </w:p>
     <w:p>
       <w:pPr>
+        <w:jc w:val="both"/>
         <w:rPr>
           <w:rFonts w:hint="default" w:ascii="Times New Roman" w:hAnsi="Times New Roman" w:cs="Times New Roman"/>
           <w:sz w:val="24"/>
@@ -7884,6 +8077,7 @@
           <w:tab w:val="clear" w:pos="420"/>
         </w:tabs>
         <w:ind w:left="425" w:leftChars="0" w:hanging="425" w:firstLineChars="0"/>
+        <w:jc w:val="both"/>
         <w:rPr>
           <w:rFonts w:hint="default" w:ascii="Times New Roman" w:hAnsi="Times New Roman" w:cs="Times New Roman"/>
           <w:b/>
@@ -7907,16 +8101,18 @@
     </w:p>
     <w:p>
       <w:pPr>
-        <w:rPr>
-          <w:rFonts w:hint="default" w:ascii="Times New Roman" w:hAnsi="Times New Roman" w:cs="Times New Roman"/>
-          <w:sz w:val="24"/>
-          <w:szCs w:val="24"/>
-          <w:lang w:val="en-US"/>
-        </w:rPr>
-      </w:pPr>
-    </w:p>
-    <w:p>
-      <w:pPr>
+        <w:jc w:val="both"/>
+        <w:rPr>
+          <w:rFonts w:hint="default" w:ascii="Times New Roman" w:hAnsi="Times New Roman" w:cs="Times New Roman"/>
+          <w:sz w:val="24"/>
+          <w:szCs w:val="24"/>
+          <w:lang w:val="en-US"/>
+        </w:rPr>
+      </w:pPr>
+    </w:p>
+    <w:p>
+      <w:pPr>
+        <w:jc w:val="both"/>
         <w:rPr>
           <w:rFonts w:hint="default" w:ascii="Times New Roman" w:hAnsi="Times New Roman" w:cs="Times New Roman"/>
           <w:sz w:val="24"/>
@@ -7936,6 +8132,7 @@
     </w:p>
     <w:p>
       <w:pPr>
+        <w:jc w:val="both"/>
         <w:rPr>
           <w:rFonts w:hint="default" w:ascii="Times New Roman" w:hAnsi="Times New Roman" w:cs="Times New Roman"/>
           <w:sz w:val="24"/>
@@ -7951,6 +8148,7 @@
           <w:numId w:val="16"/>
         </w:numPr>
         <w:ind w:left="420" w:leftChars="0" w:hanging="420" w:firstLineChars="0"/>
+        <w:jc w:val="both"/>
         <w:rPr>
           <w:rFonts w:hint="default" w:ascii="Times New Roman" w:hAnsi="Times New Roman" w:cs="Times New Roman"/>
           <w:sz w:val="24"/>
@@ -7981,16 +8179,18 @@
     </w:p>
     <w:p>
       <w:pPr>
-        <w:rPr>
-          <w:rFonts w:hint="default" w:ascii="Times New Roman" w:hAnsi="Times New Roman" w:cs="Times New Roman"/>
-          <w:sz w:val="24"/>
-          <w:szCs w:val="24"/>
-          <w:lang w:val="en-US"/>
-        </w:rPr>
-      </w:pPr>
-    </w:p>
-    <w:p>
-      <w:pPr>
+        <w:jc w:val="both"/>
+        <w:rPr>
+          <w:rFonts w:hint="default" w:ascii="Times New Roman" w:hAnsi="Times New Roman" w:cs="Times New Roman"/>
+          <w:sz w:val="24"/>
+          <w:szCs w:val="24"/>
+          <w:lang w:val="en-US"/>
+        </w:rPr>
+      </w:pPr>
+    </w:p>
+    <w:p>
+      <w:pPr>
+        <w:jc w:val="both"/>
         <w:rPr>
           <w:rFonts w:hint="default" w:ascii="Times New Roman" w:hAnsi="Times New Roman" w:cs="Times New Roman"/>
           <w:sz w:val="24"/>
@@ -8010,6 +8210,7 @@
     </w:p>
     <w:p>
       <w:pPr>
+        <w:jc w:val="both"/>
         <w:rPr>
           <w:rFonts w:hint="default" w:ascii="Times New Roman" w:hAnsi="Times New Roman" w:cs="Times New Roman"/>
           <w:sz w:val="24"/>
@@ -8025,6 +8226,7 @@
           <w:numId w:val="16"/>
         </w:numPr>
         <w:ind w:left="420" w:leftChars="0" w:hanging="420" w:firstLineChars="0"/>
+        <w:jc w:val="both"/>
         <w:rPr>
           <w:rFonts w:hint="default" w:ascii="Times New Roman" w:hAnsi="Times New Roman" w:cs="Times New Roman"/>
           <w:b/>
@@ -8048,16 +8250,18 @@
     </w:p>
     <w:p>
       <w:pPr>
-        <w:rPr>
-          <w:rFonts w:hint="default" w:ascii="Times New Roman" w:hAnsi="Times New Roman" w:cs="Times New Roman"/>
-          <w:sz w:val="24"/>
-          <w:szCs w:val="24"/>
-          <w:lang w:val="en-US"/>
-        </w:rPr>
-      </w:pPr>
-    </w:p>
-    <w:p>
-      <w:pPr>
+        <w:jc w:val="both"/>
+        <w:rPr>
+          <w:rFonts w:hint="default" w:ascii="Times New Roman" w:hAnsi="Times New Roman" w:cs="Times New Roman"/>
+          <w:sz w:val="24"/>
+          <w:szCs w:val="24"/>
+          <w:lang w:val="en-US"/>
+        </w:rPr>
+      </w:pPr>
+    </w:p>
+    <w:p>
+      <w:pPr>
+        <w:jc w:val="both"/>
         <w:rPr>
           <w:rFonts w:hint="default" w:ascii="Times New Roman" w:hAnsi="Times New Roman" w:cs="Times New Roman"/>
           <w:sz w:val="24"/>
@@ -8077,6 +8281,7 @@
     </w:p>
     <w:p>
       <w:pPr>
+        <w:jc w:val="both"/>
         <w:rPr>
           <w:rFonts w:hint="default" w:ascii="Times New Roman" w:hAnsi="Times New Roman" w:cs="Times New Roman"/>
           <w:sz w:val="24"/>
@@ -8092,6 +8297,7 @@
           <w:numId w:val="16"/>
         </w:numPr>
         <w:ind w:left="420" w:leftChars="0" w:hanging="420" w:firstLineChars="0"/>
+        <w:jc w:val="both"/>
         <w:rPr>
           <w:rFonts w:hint="default" w:ascii="Times New Roman" w:hAnsi="Times New Roman" w:cs="Times New Roman"/>
           <w:b/>
@@ -8115,16 +8321,18 @@
     </w:p>
     <w:p>
       <w:pPr>
-        <w:rPr>
-          <w:rFonts w:hint="default" w:ascii="Times New Roman" w:hAnsi="Times New Roman" w:cs="Times New Roman"/>
-          <w:sz w:val="24"/>
-          <w:szCs w:val="24"/>
-          <w:lang w:val="en-US"/>
-        </w:rPr>
-      </w:pPr>
-    </w:p>
-    <w:p>
-      <w:pPr>
+        <w:jc w:val="both"/>
+        <w:rPr>
+          <w:rFonts w:hint="default" w:ascii="Times New Roman" w:hAnsi="Times New Roman" w:cs="Times New Roman"/>
+          <w:sz w:val="24"/>
+          <w:szCs w:val="24"/>
+          <w:lang w:val="en-US"/>
+        </w:rPr>
+      </w:pPr>
+    </w:p>
+    <w:p>
+      <w:pPr>
+        <w:jc w:val="both"/>
         <w:rPr>
           <w:rFonts w:hint="default" w:ascii="Times New Roman" w:hAnsi="Times New Roman" w:cs="Times New Roman"/>
           <w:sz w:val="24"/>
@@ -8144,75 +8352,93 @@
     </w:p>
     <w:p>
       <w:pPr>
-        <w:rPr>
-          <w:rFonts w:hint="default" w:ascii="Times New Roman" w:hAnsi="Times New Roman" w:cs="Times New Roman"/>
-          <w:sz w:val="24"/>
-          <w:szCs w:val="24"/>
-          <w:lang w:val="en-US"/>
-        </w:rPr>
-      </w:pPr>
-    </w:p>
-    <w:p>
-      <w:pPr>
-        <w:rPr>
-          <w:rFonts w:hint="default" w:ascii="Times New Roman" w:hAnsi="Times New Roman" w:cs="Times New Roman"/>
-          <w:sz w:val="24"/>
-          <w:szCs w:val="24"/>
-          <w:lang w:val="en-US"/>
-        </w:rPr>
-      </w:pPr>
-      <w:r>
-        <w:rPr>
-          <w:rFonts w:hint="default" w:ascii="Times New Roman" w:hAnsi="Times New Roman" w:cs="Times New Roman"/>
-          <w:sz w:val="24"/>
-          <w:szCs w:val="24"/>
-          <w:lang w:val="en-US"/>
-        </w:rPr>
-        <w:t>By proactively addressing these constraints, the project team can mitigate risks, optimize resource allocation, and ensure the successful development and deployment of the archival and retrieval system for missing objects within the specified constraints and parameters.</w:t>
-      </w:r>
-    </w:p>
-    <w:p>
-      <w:pPr>
-        <w:rPr>
-          <w:rFonts w:hint="default" w:ascii="Times New Roman" w:hAnsi="Times New Roman" w:cs="Times New Roman"/>
-          <w:sz w:val="24"/>
-          <w:szCs w:val="24"/>
-          <w:lang w:val="en-US"/>
-        </w:rPr>
-      </w:pPr>
-    </w:p>
-    <w:p>
-      <w:pPr>
-        <w:rPr>
-          <w:rFonts w:hint="default" w:ascii="Times New Roman" w:hAnsi="Times New Roman" w:cs="Times New Roman"/>
-          <w:sz w:val="24"/>
-          <w:szCs w:val="24"/>
-          <w:lang w:val="en-US"/>
-        </w:rPr>
-      </w:pPr>
-    </w:p>
-    <w:p>
-      <w:pPr>
-        <w:rPr>
-          <w:rFonts w:hint="default" w:ascii="Times New Roman" w:hAnsi="Times New Roman" w:cs="Times New Roman"/>
-          <w:sz w:val="24"/>
-          <w:szCs w:val="24"/>
-          <w:lang w:val="en-US"/>
-        </w:rPr>
-      </w:pPr>
-    </w:p>
-    <w:p>
-      <w:pPr>
-        <w:rPr>
-          <w:rFonts w:hint="default" w:ascii="Times New Roman" w:hAnsi="Times New Roman" w:cs="Times New Roman"/>
-          <w:sz w:val="24"/>
-          <w:szCs w:val="24"/>
-          <w:lang w:val="en-US"/>
-        </w:rPr>
-      </w:pPr>
-    </w:p>
-    <w:p>
-      <w:pPr>
+        <w:jc w:val="both"/>
+        <w:rPr>
+          <w:rFonts w:hint="default" w:ascii="Times New Roman" w:hAnsi="Times New Roman" w:cs="Times New Roman"/>
+          <w:sz w:val="24"/>
+          <w:szCs w:val="24"/>
+          <w:lang w:val="en-US"/>
+        </w:rPr>
+      </w:pPr>
+    </w:p>
+    <w:p>
+      <w:pPr>
+        <w:jc w:val="both"/>
+        <w:rPr>
+          <w:rFonts w:hint="default" w:ascii="Times New Roman" w:hAnsi="Times New Roman" w:cs="Times New Roman"/>
+          <w:sz w:val="24"/>
+          <w:szCs w:val="24"/>
+          <w:lang w:val="en-US"/>
+        </w:rPr>
+      </w:pPr>
+      <w:r>
+        <w:rPr>
+          <w:rFonts w:hint="default" w:ascii="Times New Roman" w:hAnsi="Times New Roman" w:cs="Times New Roman"/>
+          <w:sz w:val="24"/>
+          <w:szCs w:val="24"/>
+          <w:lang w:val="en-US"/>
+        </w:rPr>
+        <w:t xml:space="preserve">By proactively addressing these constraints, </w:t>
+      </w:r>
+      <w:bookmarkStart w:id="0" w:name="_GoBack"/>
+      <w:bookmarkEnd w:id="0"/>
+      <w:r>
+        <w:rPr>
+          <w:rFonts w:hint="default" w:ascii="Times New Roman" w:hAnsi="Times New Roman" w:cs="Times New Roman"/>
+          <w:sz w:val="24"/>
+          <w:szCs w:val="24"/>
+          <w:lang w:val="en-US"/>
+        </w:rPr>
+        <w:t>the project team can mitigate risks, optimize resource allocation, and ensure the successful development and deployment of the archival and retrieval system for missing objects within the specified constraints and parameters.</w:t>
+      </w:r>
+    </w:p>
+    <w:p>
+      <w:pPr>
+        <w:jc w:val="both"/>
+        <w:rPr>
+          <w:rFonts w:hint="default" w:ascii="Times New Roman" w:hAnsi="Times New Roman" w:cs="Times New Roman"/>
+          <w:sz w:val="24"/>
+          <w:szCs w:val="24"/>
+          <w:lang w:val="en-US"/>
+        </w:rPr>
+      </w:pPr>
+    </w:p>
+    <w:p>
+      <w:pPr>
+        <w:jc w:val="both"/>
+        <w:rPr>
+          <w:rFonts w:hint="default" w:ascii="Times New Roman" w:hAnsi="Times New Roman" w:cs="Times New Roman"/>
+          <w:sz w:val="24"/>
+          <w:szCs w:val="24"/>
+          <w:lang w:val="en-US"/>
+        </w:rPr>
+      </w:pPr>
+    </w:p>
+    <w:p>
+      <w:pPr>
+        <w:jc w:val="both"/>
+        <w:rPr>
+          <w:rFonts w:hint="default" w:ascii="Times New Roman" w:hAnsi="Times New Roman" w:cs="Times New Roman"/>
+          <w:sz w:val="24"/>
+          <w:szCs w:val="24"/>
+          <w:lang w:val="en-US"/>
+        </w:rPr>
+      </w:pPr>
+    </w:p>
+    <w:p>
+      <w:pPr>
+        <w:jc w:val="both"/>
+        <w:rPr>
+          <w:rFonts w:hint="default" w:ascii="Times New Roman" w:hAnsi="Times New Roman" w:cs="Times New Roman"/>
+          <w:sz w:val="24"/>
+          <w:szCs w:val="24"/>
+          <w:lang w:val="en-US"/>
+        </w:rPr>
+      </w:pPr>
+    </w:p>
+    <w:p>
+      <w:pPr>
+        <w:jc w:val="both"/>
         <w:rPr>
           <w:rFonts w:hint="default" w:ascii="Times New Roman" w:hAnsi="Times New Roman" w:cs="Times New Roman"/>
           <w:sz w:val="24"/>
@@ -8229,6 +8455,7 @@
           <w:numId w:val="2"/>
         </w:numPr>
         <w:bidi w:val="0"/>
+        <w:jc w:val="both"/>
         <w:rPr>
           <w:rFonts w:hint="default"/>
           <w:lang w:val="en-US"/>
@@ -8250,6 +8477,7 @@
           <w:numId w:val="2"/>
         </w:numPr>
         <w:bidi w:val="0"/>
+        <w:jc w:val="both"/>
         <w:rPr>
           <w:rFonts w:hint="default"/>
           <w:lang w:val="en-US"/>
@@ -8271,6 +8499,7 @@
           <w:numId w:val="2"/>
         </w:numPr>
         <w:bidi w:val="0"/>
+        <w:jc w:val="both"/>
         <w:rPr>
           <w:rFonts w:hint="default"/>
           <w:lang w:val="en-US"/>
@@ -8286,6 +8515,7 @@
     </w:p>
     <w:p>
       <w:pPr>
+        <w:jc w:val="both"/>
         <w:rPr>
           <w:rFonts w:hint="default"/>
           <w:sz w:val="24"/>
@@ -8305,6 +8535,7 @@
     </w:p>
     <w:p>
       <w:pPr>
+        <w:jc w:val="both"/>
         <w:rPr>
           <w:rFonts w:hint="default"/>
           <w:sz w:val="24"/>
@@ -8315,6 +8546,7 @@
     </w:p>
     <w:p>
       <w:pPr>
+        <w:jc w:val="both"/>
         <w:rPr>
           <w:rFonts w:hint="default"/>
           <w:sz w:val="24"/>
@@ -8324,6 +8556,9 @@
       </w:pPr>
     </w:p>
     <w:p>
+      <w:pPr>
+        <w:jc w:val="both"/>
+      </w:pPr>
       <w:r>
         <w:drawing>
           <wp:inline distT="0" distB="0" distL="114300" distR="114300">
@@ -8370,6 +8605,7 @@
     </w:p>
     <w:p>
       <w:pPr>
+        <w:jc w:val="both"/>
         <w:rPr>
           <w:rFonts w:hint="default"/>
           <w:u w:val="single"/>
@@ -8393,6 +8629,7 @@
         </w:numPr>
         <w:bidi w:val="0"/>
         <w:ind w:leftChars="0"/>
+        <w:jc w:val="both"/>
         <w:rPr>
           <w:rFonts w:hint="default"/>
           <w:lang w:val="en-US"/>
@@ -8407,6 +8644,7 @@
           <w:numId w:val="2"/>
         </w:numPr>
         <w:bidi w:val="0"/>
+        <w:jc w:val="both"/>
         <w:rPr>
           <w:rFonts w:hint="default"/>
           <w:sz w:val="24"/>
@@ -8424,6 +8662,7 @@
     </w:p>
     <w:p>
       <w:pPr>
+        <w:jc w:val="both"/>
         <w:rPr>
           <w:rFonts w:hint="default"/>
           <w:sz w:val="24"/>
@@ -8443,6 +8682,7 @@
     </w:p>
     <w:p>
       <w:pPr>
+        <w:jc w:val="both"/>
         <w:rPr>
           <w:rFonts w:hint="default"/>
           <w:sz w:val="24"/>
@@ -8452,6 +8692,9 @@
       </w:pPr>
     </w:p>
     <w:p>
+      <w:pPr>
+        <w:jc w:val="both"/>
+      </w:pPr>
       <w:r>
         <w:drawing>
           <wp:inline distT="0" distB="0" distL="114300" distR="114300">
@@ -8498,6 +8741,7 @@
     </w:p>
     <w:p>
       <w:pPr>
+        <w:jc w:val="both"/>
         <w:rPr>
           <w:rFonts w:hint="default"/>
           <w:u w:val="single"/>
@@ -8515,6 +8759,7 @@
     </w:p>
     <w:p>
       <w:pPr>
+        <w:jc w:val="both"/>
         <w:rPr>
           <w:rFonts w:hint="default"/>
           <w:sz w:val="24"/>
@@ -8525,6 +8770,7 @@
     </w:p>
     <w:p>
       <w:pPr>
+        <w:jc w:val="both"/>
         <w:rPr>
           <w:rFonts w:hint="default"/>
           <w:lang w:val="en-US"/>
@@ -8533,6 +8779,7 @@
     </w:p>
     <w:p>
       <w:pPr>
+        <w:jc w:val="both"/>
         <w:rPr>
           <w:rFonts w:hint="default"/>
           <w:lang w:val="en-US"/>
@@ -8547,6 +8794,7 @@
           <w:numId w:val="2"/>
         </w:numPr>
         <w:bidi w:val="0"/>
+        <w:jc w:val="both"/>
         <w:rPr>
           <w:rFonts w:hint="default"/>
           <w:sz w:val="24"/>
@@ -8566,6 +8814,7 @@
     </w:p>
     <w:p>
       <w:pPr>
+        <w:jc w:val="both"/>
         <w:rPr>
           <w:rFonts w:hint="default"/>
           <w:lang w:val="en-US"/>
@@ -8582,6 +8831,9 @@
       </w:r>
     </w:p>
     <w:p>
+      <w:pPr>
+        <w:jc w:val="both"/>
+      </w:pPr>
       <w:r>
         <w:rPr>
           <w:rFonts w:hint="default"/>
@@ -8637,6 +8889,7 @@
     </w:p>
     <w:p>
       <w:pPr>
+        <w:jc w:val="both"/>
         <w:rPr>
           <w:rFonts w:hint="default"/>
           <w:u w:val="single"/>

</xml_diff>